<commit_message>
Updated C Sharp instruction
</commit_message>
<xml_diff>
--- a/C_Sharp.docx
+++ b/C_Sharp.docx
@@ -4280,8 +4280,8 @@
         </w:rPr>
         <w:lastRenderedPageBreak/>
         <w:drawing>
-          <wp:inline distT="0" distB="0" distL="0" distR="0" wp14:anchorId="0C116D63" wp14:editId="6373DF51">
-            <wp:extent cx="5760720" cy="2423795"/>
+          <wp:inline distT="0" distB="0" distL="0" distR="0" wp14:anchorId="0C116D63" wp14:editId="040A30F1">
+            <wp:extent cx="4229100" cy="1779373"/>
             <wp:effectExtent l="0" t="0" r="0" b="0"/>
             <wp:docPr id="39" name="Obraz 39"/>
             <wp:cNvGraphicFramePr>
@@ -4303,7 +4303,7 @@
                   <pic:spPr>
                     <a:xfrm>
                       <a:off x="0" y="0"/>
-                      <a:ext cx="5760720" cy="2423795"/>
+                      <a:ext cx="4253499" cy="1789639"/>
                     </a:xfrm>
                     <a:prstGeom prst="rect">
                       <a:avLst/>
@@ -4322,6 +4322,888 @@
           <w:lang w:val="en-GB"/>
         </w:rPr>
       </w:pPr>
+    </w:p>
+    <w:p>
+      <w:pPr>
+        <w:pStyle w:val="Nagwek1"/>
+        <w:rPr>
+          <w:b/>
+          <w:bCs/>
+          <w:lang w:val="en-GB"/>
+        </w:rPr>
+      </w:pPr>
+      <w:r>
+        <w:rPr>
+          <w:b/>
+          <w:bCs/>
+          <w:lang w:val="en-GB"/>
+        </w:rPr>
+        <w:t>Counting average:</w:t>
+      </w:r>
+    </w:p>
+    <w:p>
+      <w:pPr>
+        <w:rPr>
+          <w:lang w:val="en-GB"/>
+        </w:rPr>
+      </w:pPr>
+      <w:r>
+        <w:rPr>
+          <w:lang w:val="en-GB"/>
+        </w:rPr>
+        <w:t xml:space="preserve">result = result / </w:t>
+      </w:r>
+      <w:proofErr w:type="spellStart"/>
+      <w:r>
+        <w:rPr>
+          <w:lang w:val="en-GB"/>
+        </w:rPr>
+        <w:t>grades.Count</w:t>
+      </w:r>
+      <w:proofErr w:type="spellEnd"/>
+      <w:r>
+        <w:rPr>
+          <w:lang w:val="en-GB"/>
+        </w:rPr>
+        <w:t>;</w:t>
+      </w:r>
+    </w:p>
+    <w:p>
+      <w:pPr>
+        <w:rPr>
+          <w:lang w:val="en-GB"/>
+        </w:rPr>
+      </w:pPr>
+    </w:p>
+    <w:p>
+      <w:pPr>
+        <w:pStyle w:val="Nagwek1"/>
+        <w:rPr>
+          <w:b/>
+          <w:bCs/>
+          <w:lang w:val="en-GB"/>
+        </w:rPr>
+      </w:pPr>
+      <w:r>
+        <w:rPr>
+          <w:b/>
+          <w:bCs/>
+          <w:lang w:val="en-GB"/>
+        </w:rPr>
+        <w:t>String interpolation</w:t>
+      </w:r>
+    </w:p>
+    <w:p>
+      <w:pPr>
+        <w:rPr>
+          <w:lang w:val="en-GB"/>
+        </w:rPr>
+      </w:pPr>
+      <w:r>
+        <w:rPr>
+          <w:b/>
+          <w:bCs/>
+          <w:highlight w:val="yellow"/>
+          <w:lang w:val="en-GB"/>
+        </w:rPr>
+        <w:t>S</w:t>
+      </w:r>
+      <w:r>
+        <w:rPr>
+          <w:b/>
+          <w:bCs/>
+          <w:highlight w:val="yellow"/>
+          <w:lang w:val="en-GB"/>
+        </w:rPr>
+        <w:t>tring interpolation</w:t>
+      </w:r>
+      <w:r>
+        <w:rPr>
+          <w:lang w:val="en-GB"/>
+        </w:rPr>
+        <w:t xml:space="preserve"> (or variable interpolation, variable substitution, or variable expansion) is the process of evaluating a string literal containing one or more placeholders, yielding a result in which the placeholders are replaced with their corresponding values. It is a form of simple template processing or, in formal terms, a form of quasi-quotation (or logic substitution interpretation). String interpolation allows easier and more intuitive string formatting and content-specification compared with string concatenation.</w:t>
+      </w:r>
+    </w:p>
+    <w:p>
+      <w:pPr>
+        <w:rPr>
+          <w:lang w:val="en-GB"/>
+        </w:rPr>
+      </w:pPr>
+      <w:r>
+        <w:rPr>
+          <w:noProof/>
+        </w:rPr>
+        <w:drawing>
+          <wp:inline distT="0" distB="0" distL="0" distR="0" wp14:anchorId="307C8853" wp14:editId="4080DAC2">
+            <wp:extent cx="4396740" cy="487557"/>
+            <wp:effectExtent l="0" t="0" r="3810" b="8255"/>
+            <wp:docPr id="40" name="Obraz 40"/>
+            <wp:cNvGraphicFramePr>
+              <a:graphicFrameLocks xmlns:a="http://schemas.openxmlformats.org/drawingml/2006/main" noChangeAspect="1"/>
+            </wp:cNvGraphicFramePr>
+            <a:graphic xmlns:a="http://schemas.openxmlformats.org/drawingml/2006/main">
+              <a:graphicData uri="http://schemas.openxmlformats.org/drawingml/2006/picture">
+                <pic:pic xmlns:pic="http://schemas.openxmlformats.org/drawingml/2006/picture">
+                  <pic:nvPicPr>
+                    <pic:cNvPr id="1" name=""/>
+                    <pic:cNvPicPr/>
+                  </pic:nvPicPr>
+                  <pic:blipFill>
+                    <a:blip r:embed="rId44"/>
+                    <a:stretch>
+                      <a:fillRect/>
+                    </a:stretch>
+                  </pic:blipFill>
+                  <pic:spPr>
+                    <a:xfrm>
+                      <a:off x="0" y="0"/>
+                      <a:ext cx="4503146" cy="499356"/>
+                    </a:xfrm>
+                    <a:prstGeom prst="rect">
+                      <a:avLst/>
+                    </a:prstGeom>
+                  </pic:spPr>
+                </pic:pic>
+              </a:graphicData>
+            </a:graphic>
+          </wp:inline>
+        </w:drawing>
+      </w:r>
+    </w:p>
+    <w:p>
+      <w:pPr>
+        <w:rPr>
+          <w:lang w:val="en-GB"/>
+        </w:rPr>
+      </w:pPr>
+      <w:r>
+        <w:rPr>
+          <w:b/>
+          <w:bCs/>
+          <w:highlight w:val="yellow"/>
+          <w:lang w:val="en-GB"/>
+        </w:rPr>
+        <w:t>Formatting floating point number</w:t>
+      </w:r>
+      <w:r>
+        <w:rPr>
+          <w:b/>
+          <w:bCs/>
+          <w:lang w:val="en-GB"/>
+        </w:rPr>
+        <w:t xml:space="preserve"> </w:t>
+      </w:r>
+      <w:r>
+        <w:rPr>
+          <w:lang w:val="en-GB"/>
+        </w:rPr>
+        <w:sym w:font="Wingdings" w:char="F0E0"/>
+      </w:r>
+      <w:r>
+        <w:rPr>
+          <w:lang w:val="en-GB"/>
+        </w:rPr>
+        <w:t xml:space="preserve"> search in Google</w:t>
+      </w:r>
+    </w:p>
+    <w:p>
+      <w:pPr>
+        <w:rPr>
+          <w:lang w:val="en-GB"/>
+        </w:rPr>
+      </w:pPr>
+      <w:r>
+        <w:rPr>
+          <w:lang w:val="en-GB"/>
+        </w:rPr>
+        <w:t>e.g.:</w:t>
+      </w:r>
+    </w:p>
+    <w:p>
+      <w:pPr>
+        <w:rPr>
+          <w:lang w:val="en-GB"/>
+        </w:rPr>
+      </w:pPr>
+      <w:r>
+        <w:rPr>
+          <w:noProof/>
+        </w:rPr>
+        <w:drawing>
+          <wp:inline distT="0" distB="0" distL="0" distR="0" wp14:anchorId="0308938D" wp14:editId="7407C7AD">
+            <wp:extent cx="4777740" cy="527700"/>
+            <wp:effectExtent l="0" t="0" r="3810" b="5715"/>
+            <wp:docPr id="41" name="Obraz 41"/>
+            <wp:cNvGraphicFramePr>
+              <a:graphicFrameLocks xmlns:a="http://schemas.openxmlformats.org/drawingml/2006/main" noChangeAspect="1"/>
+            </wp:cNvGraphicFramePr>
+            <a:graphic xmlns:a="http://schemas.openxmlformats.org/drawingml/2006/main">
+              <a:graphicData uri="http://schemas.openxmlformats.org/drawingml/2006/picture">
+                <pic:pic xmlns:pic="http://schemas.openxmlformats.org/drawingml/2006/picture">
+                  <pic:nvPicPr>
+                    <pic:cNvPr id="1" name=""/>
+                    <pic:cNvPicPr/>
+                  </pic:nvPicPr>
+                  <pic:blipFill>
+                    <a:blip r:embed="rId45"/>
+                    <a:stretch>
+                      <a:fillRect/>
+                    </a:stretch>
+                  </pic:blipFill>
+                  <pic:spPr>
+                    <a:xfrm>
+                      <a:off x="0" y="0"/>
+                      <a:ext cx="4934495" cy="545013"/>
+                    </a:xfrm>
+                    <a:prstGeom prst="rect">
+                      <a:avLst/>
+                    </a:prstGeom>
+                  </pic:spPr>
+                </pic:pic>
+              </a:graphicData>
+            </a:graphic>
+          </wp:inline>
+        </w:drawing>
+      </w:r>
+    </w:p>
+    <w:p>
+      <w:pPr>
+        <w:rPr>
+          <w:lang w:val="en-GB"/>
+        </w:rPr>
+      </w:pPr>
+    </w:p>
+    <w:p>
+      <w:pPr>
+        <w:pStyle w:val="Nagwek1"/>
+        <w:rPr>
+          <w:b/>
+          <w:bCs/>
+          <w:lang w:val="en-GB"/>
+        </w:rPr>
+      </w:pPr>
+      <w:r>
+        <w:rPr>
+          <w:b/>
+          <w:bCs/>
+          <w:lang w:val="en-GB"/>
+        </w:rPr>
+        <w:t>Module summary</w:t>
+      </w:r>
+    </w:p>
+    <w:p>
+      <w:pPr>
+        <w:rPr>
+          <w:lang w:val="en-GB"/>
+        </w:rPr>
+      </w:pPr>
+      <w:r>
+        <w:rPr>
+          <w:lang w:val="en-GB"/>
+        </w:rPr>
+        <w:t>In this module, we learned how to:</w:t>
+      </w:r>
+    </w:p>
+    <w:p>
+      <w:pPr>
+        <w:pStyle w:val="Akapitzlist"/>
+        <w:numPr>
+          <w:ilvl w:val="0"/>
+          <w:numId w:val="6"/>
+        </w:numPr>
+        <w:rPr>
+          <w:lang w:val="en-GB"/>
+        </w:rPr>
+      </w:pPr>
+      <w:r>
+        <w:rPr>
+          <w:lang w:val="en-GB"/>
+        </w:rPr>
+        <w:t>Declare variables</w:t>
+      </w:r>
+    </w:p>
+    <w:p>
+      <w:pPr>
+        <w:pStyle w:val="Akapitzlist"/>
+        <w:numPr>
+          <w:ilvl w:val="0"/>
+          <w:numId w:val="6"/>
+        </w:numPr>
+        <w:rPr>
+          <w:lang w:val="en-GB"/>
+        </w:rPr>
+      </w:pPr>
+      <w:r>
+        <w:rPr>
+          <w:lang w:val="en-GB"/>
+        </w:rPr>
+        <w:t>Write statements (if, loop)</w:t>
+      </w:r>
+    </w:p>
+    <w:p>
+      <w:pPr>
+        <w:pStyle w:val="Akapitzlist"/>
+        <w:numPr>
+          <w:ilvl w:val="0"/>
+          <w:numId w:val="6"/>
+        </w:numPr>
+        <w:rPr>
+          <w:lang w:val="en-GB"/>
+        </w:rPr>
+      </w:pPr>
+      <w:r>
+        <w:rPr>
+          <w:lang w:val="en-GB"/>
+        </w:rPr>
+        <w:t>Arrays, list</w:t>
+      </w:r>
+    </w:p>
+    <w:p>
+      <w:pPr>
+        <w:pStyle w:val="Akapitzlist"/>
+        <w:numPr>
+          <w:ilvl w:val="0"/>
+          <w:numId w:val="6"/>
+        </w:numPr>
+        <w:rPr>
+          <w:lang w:val="en-GB"/>
+        </w:rPr>
+      </w:pPr>
+      <w:r>
+        <w:rPr>
+          <w:lang w:val="en-GB"/>
+        </w:rPr>
+        <w:t>Looping through a list of floating point numbers</w:t>
+      </w:r>
+    </w:p>
+    <w:p>
+      <w:pPr>
+        <w:rPr>
+          <w:lang w:val="en-GB"/>
+        </w:rPr>
+      </w:pPr>
+    </w:p>
+    <w:p>
+      <w:pPr>
+        <w:rPr>
+          <w:lang w:val="en-GB"/>
+        </w:rPr>
+      </w:pPr>
+    </w:p>
+    <w:p>
+      <w:pPr>
+        <w:rPr>
+          <w:lang w:val="en-GB"/>
+        </w:rPr>
+      </w:pPr>
+    </w:p>
+    <w:p>
+      <w:pPr>
+        <w:pStyle w:val="Nagwek1"/>
+        <w:rPr>
+          <w:b/>
+          <w:bCs/>
+          <w:color w:val="C00000"/>
+          <w:sz w:val="48"/>
+          <w:szCs w:val="48"/>
+          <w:lang w:val="en-GB"/>
+        </w:rPr>
+      </w:pPr>
+      <w:r>
+        <w:rPr>
+          <w:b/>
+          <w:bCs/>
+          <w:color w:val="C00000"/>
+          <w:sz w:val="48"/>
+          <w:szCs w:val="48"/>
+          <w:lang w:val="en-GB"/>
+        </w:rPr>
+        <w:t>MODULE II</w:t>
+      </w:r>
+      <w:r>
+        <w:rPr>
+          <w:b/>
+          <w:bCs/>
+          <w:color w:val="C00000"/>
+          <w:sz w:val="48"/>
+          <w:szCs w:val="48"/>
+          <w:lang w:val="en-GB"/>
+        </w:rPr>
+        <w:t>I</w:t>
+      </w:r>
+    </w:p>
+    <w:p>
+      <w:pPr>
+        <w:rPr>
+          <w:lang w:val="en-GB"/>
+        </w:rPr>
+      </w:pPr>
+    </w:p>
+    <w:p>
+      <w:pPr>
+        <w:rPr>
+          <w:lang w:val="en-GB"/>
+        </w:rPr>
+      </w:pPr>
+      <w:r>
+        <w:rPr>
+          <w:lang w:val="en-GB"/>
+        </w:rPr>
+        <w:t>Creating a class:</w:t>
+      </w:r>
+    </w:p>
+    <w:p>
+      <w:pPr>
+        <w:rPr>
+          <w:lang w:val="en-GB"/>
+        </w:rPr>
+      </w:pPr>
+      <w:r>
+        <w:rPr>
+          <w:noProof/>
+        </w:rPr>
+        <w:drawing>
+          <wp:inline distT="0" distB="0" distL="0" distR="0" wp14:anchorId="44CE508C" wp14:editId="3765AA46">
+            <wp:extent cx="1790700" cy="1149196"/>
+            <wp:effectExtent l="0" t="0" r="0" b="0"/>
+            <wp:docPr id="42" name="Obraz 42"/>
+            <wp:cNvGraphicFramePr>
+              <a:graphicFrameLocks xmlns:a="http://schemas.openxmlformats.org/drawingml/2006/main" noChangeAspect="1"/>
+            </wp:cNvGraphicFramePr>
+            <a:graphic xmlns:a="http://schemas.openxmlformats.org/drawingml/2006/main">
+              <a:graphicData uri="http://schemas.openxmlformats.org/drawingml/2006/picture">
+                <pic:pic xmlns:pic="http://schemas.openxmlformats.org/drawingml/2006/picture">
+                  <pic:nvPicPr>
+                    <pic:cNvPr id="1" name=""/>
+                    <pic:cNvPicPr/>
+                  </pic:nvPicPr>
+                  <pic:blipFill>
+                    <a:blip r:embed="rId46"/>
+                    <a:stretch>
+                      <a:fillRect/>
+                    </a:stretch>
+                  </pic:blipFill>
+                  <pic:spPr>
+                    <a:xfrm>
+                      <a:off x="0" y="0"/>
+                      <a:ext cx="1825676" cy="1171642"/>
+                    </a:xfrm>
+                    <a:prstGeom prst="rect">
+                      <a:avLst/>
+                    </a:prstGeom>
+                  </pic:spPr>
+                </pic:pic>
+              </a:graphicData>
+            </a:graphic>
+          </wp:inline>
+        </w:drawing>
+      </w:r>
+    </w:p>
+    <w:p>
+      <w:pPr>
+        <w:rPr>
+          <w:lang w:val="en-GB"/>
+        </w:rPr>
+      </w:pPr>
+      <w:r>
+        <w:rPr>
+          <w:lang w:val="en-GB"/>
+        </w:rPr>
+        <w:t>Usually, C# programmers create only one class per file.</w:t>
+      </w:r>
+    </w:p>
+    <w:p>
+      <w:pPr>
+        <w:rPr>
+          <w:lang w:val="en-GB"/>
+        </w:rPr>
+      </w:pPr>
+      <w:r>
+        <w:rPr>
+          <w:noProof/>
+        </w:rPr>
+        <w:drawing>
+          <wp:inline distT="0" distB="0" distL="0" distR="0" wp14:anchorId="36C2D31F" wp14:editId="61CEE0F7">
+            <wp:extent cx="1783080" cy="608137"/>
+            <wp:effectExtent l="0" t="0" r="7620" b="1905"/>
+            <wp:docPr id="43" name="Obraz 43"/>
+            <wp:cNvGraphicFramePr>
+              <a:graphicFrameLocks xmlns:a="http://schemas.openxmlformats.org/drawingml/2006/main" noChangeAspect="1"/>
+            </wp:cNvGraphicFramePr>
+            <a:graphic xmlns:a="http://schemas.openxmlformats.org/drawingml/2006/main">
+              <a:graphicData uri="http://schemas.openxmlformats.org/drawingml/2006/picture">
+                <pic:pic xmlns:pic="http://schemas.openxmlformats.org/drawingml/2006/picture">
+                  <pic:nvPicPr>
+                    <pic:cNvPr id="1" name=""/>
+                    <pic:cNvPicPr/>
+                  </pic:nvPicPr>
+                  <pic:blipFill>
+                    <a:blip r:embed="rId47"/>
+                    <a:stretch>
+                      <a:fillRect/>
+                    </a:stretch>
+                  </pic:blipFill>
+                  <pic:spPr>
+                    <a:xfrm>
+                      <a:off x="0" y="0"/>
+                      <a:ext cx="1817102" cy="619740"/>
+                    </a:xfrm>
+                    <a:prstGeom prst="rect">
+                      <a:avLst/>
+                    </a:prstGeom>
+                  </pic:spPr>
+                </pic:pic>
+              </a:graphicData>
+            </a:graphic>
+          </wp:inline>
+        </w:drawing>
+      </w:r>
+    </w:p>
+    <w:p>
+      <w:pPr>
+        <w:rPr>
+          <w:lang w:val="en-GB"/>
+        </w:rPr>
+      </w:pPr>
+      <w:r>
+        <w:rPr>
+          <w:lang w:val="en-GB"/>
+        </w:rPr>
+        <w:t xml:space="preserve">Right mouse button </w:t>
+      </w:r>
+      <w:r>
+        <w:rPr>
+          <w:lang w:val="en-GB"/>
+        </w:rPr>
+        <w:sym w:font="Wingdings" w:char="F0E0"/>
+      </w:r>
+      <w:r>
+        <w:rPr>
+          <w:lang w:val="en-GB"/>
+        </w:rPr>
+        <w:t xml:space="preserve"> new file</w:t>
+      </w:r>
+    </w:p>
+    <w:p>
+      <w:pPr>
+        <w:rPr>
+          <w:lang w:val="en-GB"/>
+        </w:rPr>
+      </w:pPr>
+      <w:r>
+        <w:rPr>
+          <w:lang w:val="en-GB"/>
+        </w:rPr>
+        <w:t>Create “</w:t>
+      </w:r>
+      <w:proofErr w:type="spellStart"/>
+      <w:r>
+        <w:rPr>
+          <w:lang w:val="en-GB"/>
+        </w:rPr>
+        <w:t>Book.cs</w:t>
+      </w:r>
+      <w:proofErr w:type="spellEnd"/>
+      <w:r>
+        <w:rPr>
+          <w:lang w:val="en-GB"/>
+        </w:rPr>
+        <w:t>”</w:t>
+      </w:r>
+    </w:p>
+    <w:p>
+      <w:pPr>
+        <w:pStyle w:val="Akapitzlist"/>
+        <w:numPr>
+          <w:ilvl w:val="0"/>
+          <w:numId w:val="7"/>
+        </w:numPr>
+        <w:rPr>
+          <w:lang w:val="en-GB"/>
+        </w:rPr>
+      </w:pPr>
+      <w:r>
+        <w:rPr>
+          <w:lang w:val="en-GB"/>
+        </w:rPr>
+        <w:t xml:space="preserve">namespace </w:t>
+      </w:r>
+      <w:proofErr w:type="spellStart"/>
+      <w:r>
+        <w:rPr>
+          <w:lang w:val="en-GB"/>
+        </w:rPr>
+        <w:t>GradeBook</w:t>
+      </w:r>
+      <w:proofErr w:type="spellEnd"/>
+      <w:r>
+        <w:rPr>
+          <w:lang w:val="en-GB"/>
+        </w:rPr>
+        <w:t xml:space="preserve"> {}</w:t>
+      </w:r>
+    </w:p>
+    <w:p>
+      <w:pPr>
+        <w:pStyle w:val="Akapitzlist"/>
+        <w:numPr>
+          <w:ilvl w:val="0"/>
+          <w:numId w:val="7"/>
+        </w:numPr>
+        <w:rPr>
+          <w:lang w:val="en-GB"/>
+        </w:rPr>
+      </w:pPr>
+      <w:r>
+        <w:rPr>
+          <w:lang w:val="en-GB"/>
+        </w:rPr>
+        <w:t>class Book</w:t>
+      </w:r>
+    </w:p>
+    <w:p>
+      <w:pPr>
+        <w:rPr>
+          <w:lang w:val="en-GB"/>
+        </w:rPr>
+      </w:pPr>
+      <w:r>
+        <w:rPr>
+          <w:lang w:val="en-GB"/>
+        </w:rPr>
+        <w:t xml:space="preserve">Important: how a class can be a right abstraction for what we need; giving the right members (understandable for other developers); </w:t>
+      </w:r>
+    </w:p>
+    <w:p>
+      <w:pPr>
+        <w:rPr>
+          <w:lang w:val="en-GB"/>
+        </w:rPr>
+      </w:pPr>
+      <w:r>
+        <w:rPr>
+          <w:lang w:val="en-GB"/>
+        </w:rPr>
+        <w:t>adding a member - see: List</w:t>
+      </w:r>
+    </w:p>
+    <w:p>
+      <w:pPr>
+        <w:rPr>
+          <w:lang w:val="en-GB"/>
+        </w:rPr>
+      </w:pPr>
+      <w:r>
+        <w:rPr>
+          <w:noProof/>
+        </w:rPr>
+        <w:drawing>
+          <wp:inline distT="0" distB="0" distL="0" distR="0" wp14:anchorId="26C6D3B4" wp14:editId="14912C2F">
+            <wp:extent cx="5760720" cy="685165"/>
+            <wp:effectExtent l="0" t="0" r="0" b="635"/>
+            <wp:docPr id="44" name="Obraz 44"/>
+            <wp:cNvGraphicFramePr>
+              <a:graphicFrameLocks xmlns:a="http://schemas.openxmlformats.org/drawingml/2006/main" noChangeAspect="1"/>
+            </wp:cNvGraphicFramePr>
+            <a:graphic xmlns:a="http://schemas.openxmlformats.org/drawingml/2006/main">
+              <a:graphicData uri="http://schemas.openxmlformats.org/drawingml/2006/picture">
+                <pic:pic xmlns:pic="http://schemas.openxmlformats.org/drawingml/2006/picture">
+                  <pic:nvPicPr>
+                    <pic:cNvPr id="1" name=""/>
+                    <pic:cNvPicPr/>
+                  </pic:nvPicPr>
+                  <pic:blipFill>
+                    <a:blip r:embed="rId48"/>
+                    <a:stretch>
+                      <a:fillRect/>
+                    </a:stretch>
+                  </pic:blipFill>
+                  <pic:spPr>
+                    <a:xfrm>
+                      <a:off x="0" y="0"/>
+                      <a:ext cx="5760720" cy="685165"/>
+                    </a:xfrm>
+                    <a:prstGeom prst="rect">
+                      <a:avLst/>
+                    </a:prstGeom>
+                  </pic:spPr>
+                </pic:pic>
+              </a:graphicData>
+            </a:graphic>
+          </wp:inline>
+        </w:drawing>
+      </w:r>
+    </w:p>
+    <w:p>
+      <w:pPr>
+        <w:rPr>
+          <w:lang w:val="en-GB"/>
+        </w:rPr>
+      </w:pPr>
+      <w:r>
+        <w:rPr>
+          <w:lang w:val="en-GB"/>
+        </w:rPr>
+        <w:t>A list can hold a collection of different types of objects (here: double precision floating point numbers). After typing a dot after it, we can see:</w:t>
+      </w:r>
+    </w:p>
+    <w:p>
+      <w:pPr>
+        <w:rPr>
+          <w:lang w:val="en-GB"/>
+        </w:rPr>
+      </w:pPr>
+      <w:r>
+        <w:rPr>
+          <w:noProof/>
+        </w:rPr>
+        <w:drawing>
+          <wp:inline distT="0" distB="0" distL="0" distR="0" wp14:anchorId="0BB8A944" wp14:editId="57B005B3">
+            <wp:extent cx="3703320" cy="2139859"/>
+            <wp:effectExtent l="0" t="0" r="0" b="0"/>
+            <wp:docPr id="45" name="Obraz 45"/>
+            <wp:cNvGraphicFramePr>
+              <a:graphicFrameLocks xmlns:a="http://schemas.openxmlformats.org/drawingml/2006/main" noChangeAspect="1"/>
+            </wp:cNvGraphicFramePr>
+            <a:graphic xmlns:a="http://schemas.openxmlformats.org/drawingml/2006/main">
+              <a:graphicData uri="http://schemas.openxmlformats.org/drawingml/2006/picture">
+                <pic:pic xmlns:pic="http://schemas.openxmlformats.org/drawingml/2006/picture">
+                  <pic:nvPicPr>
+                    <pic:cNvPr id="1" name=""/>
+                    <pic:cNvPicPr/>
+                  </pic:nvPicPr>
+                  <pic:blipFill>
+                    <a:blip r:embed="rId49"/>
+                    <a:stretch>
+                      <a:fillRect/>
+                    </a:stretch>
+                  </pic:blipFill>
+                  <pic:spPr>
+                    <a:xfrm>
+                      <a:off x="0" y="0"/>
+                      <a:ext cx="3714418" cy="2146272"/>
+                    </a:xfrm>
+                    <a:prstGeom prst="rect">
+                      <a:avLst/>
+                    </a:prstGeom>
+                  </pic:spPr>
+                </pic:pic>
+              </a:graphicData>
+            </a:graphic>
+          </wp:inline>
+        </w:drawing>
+      </w:r>
+    </w:p>
+    <w:p>
+      <w:pPr>
+        <w:pStyle w:val="Akapitzlist"/>
+        <w:numPr>
+          <w:ilvl w:val="0"/>
+          <w:numId w:val="8"/>
+        </w:numPr>
+        <w:rPr>
+          <w:lang w:val="en-GB"/>
+        </w:rPr>
+      </w:pPr>
+      <w:r>
+        <w:rPr>
+          <w:lang w:val="en-GB"/>
+        </w:rPr>
+        <w:lastRenderedPageBreak/>
+        <w:t>What the operations are</w:t>
+      </w:r>
+    </w:p>
+    <w:p>
+      <w:pPr>
+        <w:pStyle w:val="Akapitzlist"/>
+        <w:numPr>
+          <w:ilvl w:val="0"/>
+          <w:numId w:val="8"/>
+        </w:numPr>
+        <w:rPr>
+          <w:lang w:val="en-GB"/>
+        </w:rPr>
+      </w:pPr>
+      <w:r>
+        <w:rPr>
+          <w:lang w:val="en-GB"/>
+        </w:rPr>
+        <w:t>What the behaviour of this particular class is</w:t>
+      </w:r>
+    </w:p>
+    <w:p>
+      <w:pPr>
+        <w:rPr>
+          <w:lang w:val="en-GB"/>
+        </w:rPr>
+      </w:pPr>
+      <w:r>
+        <w:rPr>
+          <w:lang w:val="en-GB"/>
+        </w:rPr>
+        <w:t>We can say that a class consists of two things:</w:t>
+      </w:r>
+    </w:p>
+    <w:p>
+      <w:pPr>
+        <w:pStyle w:val="Akapitzlist"/>
+        <w:numPr>
+          <w:ilvl w:val="0"/>
+          <w:numId w:val="9"/>
+        </w:numPr>
+        <w:rPr>
+          <w:lang w:val="en-GB"/>
+        </w:rPr>
+      </w:pPr>
+      <w:r>
+        <w:rPr>
+          <w:lang w:val="en-GB"/>
+        </w:rPr>
+        <w:t xml:space="preserve">state/data it holds </w:t>
+      </w:r>
+      <w:r>
+        <w:rPr>
+          <w:lang w:val="en-GB"/>
+        </w:rPr>
+        <w:sym w:font="Wingdings" w:char="F0E0"/>
+      </w:r>
+      <w:r>
+        <w:rPr>
+          <w:lang w:val="en-GB"/>
+        </w:rPr>
+        <w:t xml:space="preserve"> we are holding the grades in our application</w:t>
+      </w:r>
+    </w:p>
+    <w:p>
+      <w:pPr>
+        <w:pStyle w:val="Akapitzlist"/>
+        <w:numPr>
+          <w:ilvl w:val="0"/>
+          <w:numId w:val="9"/>
+        </w:numPr>
+        <w:rPr>
+          <w:lang w:val="en-GB"/>
+        </w:rPr>
+      </w:pPr>
+      <w:r>
+        <w:rPr>
+          <w:lang w:val="en-GB"/>
+        </w:rPr>
+        <w:t xml:space="preserve">behaviour which typically acts on that state </w:t>
+      </w:r>
+      <w:r>
+        <w:rPr>
+          <w:lang w:val="en-GB"/>
+        </w:rPr>
+        <w:sym w:font="Wingdings" w:char="F0E0"/>
+      </w:r>
+      <w:r>
+        <w:rPr>
+          <w:lang w:val="en-GB"/>
+        </w:rPr>
+        <w:t xml:space="preserve"> we want to provide the behaviour which acts on these grades</w:t>
+      </w:r>
     </w:p>
     <w:p>
       <w:pPr>
@@ -4393,6 +5275,184 @@
 <file path=word/numbering.xml><?xml version="1.0" encoding="utf-8"?>
 <w:numbering xmlns:wpc="http://schemas.microsoft.com/office/word/2010/wordprocessingCanvas" xmlns:cx="http://schemas.microsoft.com/office/drawing/2014/chartex" xmlns:cx1="http://schemas.microsoft.com/office/drawing/2015/9/8/chartex" xmlns:cx2="http://schemas.microsoft.com/office/drawing/2015/10/21/chartex" xmlns:cx3="http://schemas.microsoft.com/office/drawing/2016/5/9/chartex" xmlns:cx4="http://schemas.microsoft.com/office/drawing/2016/5/10/chartex" xmlns:cx5="http://schemas.microsoft.com/office/drawing/2016/5/11/chartex" xmlns:cx6="http://schemas.microsoft.com/office/drawing/2016/5/12/chartex" xmlns:cx7="http://schemas.microsoft.com/office/drawing/2016/5/13/chartex" xmlns:cx8="http://schemas.microsoft.com/office/drawing/2016/5/14/chartex" xmlns:mc="http://schemas.openxmlformats.org/markup-compatibility/2006" xmlns:aink="http://schemas.microsoft.com/office/drawing/2016/ink" xmlns:am3d="http://schemas.microsoft.com/office/drawing/2017/model3d" xmlns:o="urn:schemas-microsoft-com:office:office" xmlns:r="http://schemas.openxmlformats.org/officeDocument/2006/relationships" xmlns:m="http://schemas.openxmlformats.org/officeDocument/2006/math" xmlns:v="urn:schemas-microsoft-com:vml" xmlns:wp14="http://schemas.microsoft.com/office/word/2010/wordprocessingDrawing" xmlns:wp="http://schemas.openxmlformats.org/drawingml/2006/wordprocessingDrawing" xmlns:w10="urn:schemas-microsoft-com:office:word" xmlns:w="http://schemas.openxmlformats.org/wordprocessingml/2006/main" xmlns:w14="http://schemas.microsoft.com/office/word/2010/wordml" xmlns:w15="http://schemas.microsoft.com/office/word/2012/wordml" xmlns:w16cid="http://schemas.microsoft.com/office/word/2016/wordml/cid" xmlns:w16se="http://schemas.microsoft.com/office/word/2015/wordml/symex" xmlns:wpg="http://schemas.microsoft.com/office/word/2010/wordprocessingGroup" xmlns:wpi="http://schemas.microsoft.com/office/word/2010/wordprocessingInk" xmlns:wne="http://schemas.microsoft.com/office/word/2006/wordml" xmlns:wps="http://schemas.microsoft.com/office/word/2010/wordprocessingShape" mc:Ignorable="w14 w15 w16se w16cid wp14">
   <w:abstractNum w:abstractNumId="0" w15:restartNumberingAfterBreak="0">
+    <w:nsid w:val="0AB86A7B"/>
+    <w:multiLevelType w:val="hybridMultilevel"/>
+    <w:tmpl w:val="64A8E660"/>
+    <w:lvl w:ilvl="0" w:tplc="0415000F">
+      <w:start w:val="1"/>
+      <w:numFmt w:val="decimal"/>
+      <w:lvlText w:val="%1."/>
+      <w:lvlJc w:val="left"/>
+      <w:pPr>
+        <w:ind w:left="720" w:hanging="360"/>
+      </w:pPr>
+      <w:rPr>
+        <w:rFonts w:hint="default"/>
+      </w:rPr>
+    </w:lvl>
+    <w:lvl w:ilvl="1" w:tplc="04150019">
+      <w:start w:val="1"/>
+      <w:numFmt w:val="lowerLetter"/>
+      <w:lvlText w:val="%2."/>
+      <w:lvlJc w:val="left"/>
+      <w:pPr>
+        <w:ind w:left="1440" w:hanging="360"/>
+      </w:pPr>
+    </w:lvl>
+    <w:lvl w:ilvl="2" w:tplc="0415001B" w:tentative="1">
+      <w:start w:val="1"/>
+      <w:numFmt w:val="lowerRoman"/>
+      <w:lvlText w:val="%3."/>
+      <w:lvlJc w:val="right"/>
+      <w:pPr>
+        <w:ind w:left="2160" w:hanging="180"/>
+      </w:pPr>
+    </w:lvl>
+    <w:lvl w:ilvl="3" w:tplc="0415000F" w:tentative="1">
+      <w:start w:val="1"/>
+      <w:numFmt w:val="decimal"/>
+      <w:lvlText w:val="%4."/>
+      <w:lvlJc w:val="left"/>
+      <w:pPr>
+        <w:ind w:left="2880" w:hanging="360"/>
+      </w:pPr>
+    </w:lvl>
+    <w:lvl w:ilvl="4" w:tplc="04150019" w:tentative="1">
+      <w:start w:val="1"/>
+      <w:numFmt w:val="lowerLetter"/>
+      <w:lvlText w:val="%5."/>
+      <w:lvlJc w:val="left"/>
+      <w:pPr>
+        <w:ind w:left="3600" w:hanging="360"/>
+      </w:pPr>
+    </w:lvl>
+    <w:lvl w:ilvl="5" w:tplc="0415001B" w:tentative="1">
+      <w:start w:val="1"/>
+      <w:numFmt w:val="lowerRoman"/>
+      <w:lvlText w:val="%6."/>
+      <w:lvlJc w:val="right"/>
+      <w:pPr>
+        <w:ind w:left="4320" w:hanging="180"/>
+      </w:pPr>
+    </w:lvl>
+    <w:lvl w:ilvl="6" w:tplc="0415000F" w:tentative="1">
+      <w:start w:val="1"/>
+      <w:numFmt w:val="decimal"/>
+      <w:lvlText w:val="%7."/>
+      <w:lvlJc w:val="left"/>
+      <w:pPr>
+        <w:ind w:left="5040" w:hanging="360"/>
+      </w:pPr>
+    </w:lvl>
+    <w:lvl w:ilvl="7" w:tplc="04150019" w:tentative="1">
+      <w:start w:val="1"/>
+      <w:numFmt w:val="lowerLetter"/>
+      <w:lvlText w:val="%8."/>
+      <w:lvlJc w:val="left"/>
+      <w:pPr>
+        <w:ind w:left="5760" w:hanging="360"/>
+      </w:pPr>
+    </w:lvl>
+    <w:lvl w:ilvl="8" w:tplc="0415001B" w:tentative="1">
+      <w:start w:val="1"/>
+      <w:numFmt w:val="lowerRoman"/>
+      <w:lvlText w:val="%9."/>
+      <w:lvlJc w:val="right"/>
+      <w:pPr>
+        <w:ind w:left="6480" w:hanging="180"/>
+      </w:pPr>
+    </w:lvl>
+  </w:abstractNum>
+  <w:abstractNum w:abstractNumId="1" w15:restartNumberingAfterBreak="0">
+    <w:nsid w:val="11E23BD7"/>
+    <w:multiLevelType w:val="hybridMultilevel"/>
+    <w:tmpl w:val="57782338"/>
+    <w:lvl w:ilvl="0" w:tplc="04150017">
+      <w:start w:val="1"/>
+      <w:numFmt w:val="lowerLetter"/>
+      <w:lvlText w:val="%1)"/>
+      <w:lvlJc w:val="left"/>
+      <w:pPr>
+        <w:ind w:left="720" w:hanging="360"/>
+      </w:pPr>
+      <w:rPr>
+        <w:rFonts w:hint="default"/>
+      </w:rPr>
+    </w:lvl>
+    <w:lvl w:ilvl="1" w:tplc="04150019" w:tentative="1">
+      <w:start w:val="1"/>
+      <w:numFmt w:val="lowerLetter"/>
+      <w:lvlText w:val="%2."/>
+      <w:lvlJc w:val="left"/>
+      <w:pPr>
+        <w:ind w:left="1440" w:hanging="360"/>
+      </w:pPr>
+    </w:lvl>
+    <w:lvl w:ilvl="2" w:tplc="0415001B" w:tentative="1">
+      <w:start w:val="1"/>
+      <w:numFmt w:val="lowerRoman"/>
+      <w:lvlText w:val="%3."/>
+      <w:lvlJc w:val="right"/>
+      <w:pPr>
+        <w:ind w:left="2160" w:hanging="180"/>
+      </w:pPr>
+    </w:lvl>
+    <w:lvl w:ilvl="3" w:tplc="0415000F" w:tentative="1">
+      <w:start w:val="1"/>
+      <w:numFmt w:val="decimal"/>
+      <w:lvlText w:val="%4."/>
+      <w:lvlJc w:val="left"/>
+      <w:pPr>
+        <w:ind w:left="2880" w:hanging="360"/>
+      </w:pPr>
+    </w:lvl>
+    <w:lvl w:ilvl="4" w:tplc="04150019" w:tentative="1">
+      <w:start w:val="1"/>
+      <w:numFmt w:val="lowerLetter"/>
+      <w:lvlText w:val="%5."/>
+      <w:lvlJc w:val="left"/>
+      <w:pPr>
+        <w:ind w:left="3600" w:hanging="360"/>
+      </w:pPr>
+    </w:lvl>
+    <w:lvl w:ilvl="5" w:tplc="0415001B" w:tentative="1">
+      <w:start w:val="1"/>
+      <w:numFmt w:val="lowerRoman"/>
+      <w:lvlText w:val="%6."/>
+      <w:lvlJc w:val="right"/>
+      <w:pPr>
+        <w:ind w:left="4320" w:hanging="180"/>
+      </w:pPr>
+    </w:lvl>
+    <w:lvl w:ilvl="6" w:tplc="0415000F" w:tentative="1">
+      <w:start w:val="1"/>
+      <w:numFmt w:val="decimal"/>
+      <w:lvlText w:val="%7."/>
+      <w:lvlJc w:val="left"/>
+      <w:pPr>
+        <w:ind w:left="5040" w:hanging="360"/>
+      </w:pPr>
+    </w:lvl>
+    <w:lvl w:ilvl="7" w:tplc="04150019" w:tentative="1">
+      <w:start w:val="1"/>
+      <w:numFmt w:val="lowerLetter"/>
+      <w:lvlText w:val="%8."/>
+      <w:lvlJc w:val="left"/>
+      <w:pPr>
+        <w:ind w:left="5760" w:hanging="360"/>
+      </w:pPr>
+    </w:lvl>
+    <w:lvl w:ilvl="8" w:tplc="0415001B" w:tentative="1">
+      <w:start w:val="1"/>
+      <w:numFmt w:val="lowerRoman"/>
+      <w:lvlText w:val="%9."/>
+      <w:lvlJc w:val="right"/>
+      <w:pPr>
+        <w:ind w:left="6480" w:hanging="180"/>
+      </w:pPr>
+    </w:lvl>
+  </w:abstractNum>
+  <w:abstractNum w:abstractNumId="2" w15:restartNumberingAfterBreak="0">
     <w:nsid w:val="14D02CFF"/>
     <w:multiLevelType w:val="hybridMultilevel"/>
     <w:tmpl w:val="A0B00886"/>
@@ -4481,7 +5541,7 @@
       </w:pPr>
     </w:lvl>
   </w:abstractNum>
-  <w:abstractNum w:abstractNumId="1" w15:restartNumberingAfterBreak="0">
+  <w:abstractNum w:abstractNumId="3" w15:restartNumberingAfterBreak="0">
     <w:nsid w:val="2D6A66BE"/>
     <w:multiLevelType w:val="hybridMultilevel"/>
     <w:tmpl w:val="139817F6"/>
@@ -4570,7 +5630,7 @@
       </w:pPr>
     </w:lvl>
   </w:abstractNum>
-  <w:abstractNum w:abstractNumId="2" w15:restartNumberingAfterBreak="0">
+  <w:abstractNum w:abstractNumId="4" w15:restartNumberingAfterBreak="0">
     <w:nsid w:val="458C3DF6"/>
     <w:multiLevelType w:val="hybridMultilevel"/>
     <w:tmpl w:val="617C4BE6"/>
@@ -4659,7 +5719,7 @@
       </w:pPr>
     </w:lvl>
   </w:abstractNum>
-  <w:abstractNum w:abstractNumId="3" w15:restartNumberingAfterBreak="0">
+  <w:abstractNum w:abstractNumId="5" w15:restartNumberingAfterBreak="0">
     <w:nsid w:val="489244CA"/>
     <w:multiLevelType w:val="hybridMultilevel"/>
     <w:tmpl w:val="686ED314"/>
@@ -4748,7 +5808,96 @@
       </w:pPr>
     </w:lvl>
   </w:abstractNum>
-  <w:abstractNum w:abstractNumId="4" w15:restartNumberingAfterBreak="0">
+  <w:abstractNum w:abstractNumId="6" w15:restartNumberingAfterBreak="0">
+    <w:nsid w:val="5BFE76C1"/>
+    <w:multiLevelType w:val="hybridMultilevel"/>
+    <w:tmpl w:val="C36A70B4"/>
+    <w:lvl w:ilvl="0" w:tplc="0415000F">
+      <w:start w:val="1"/>
+      <w:numFmt w:val="decimal"/>
+      <w:lvlText w:val="%1."/>
+      <w:lvlJc w:val="left"/>
+      <w:pPr>
+        <w:ind w:left="720" w:hanging="360"/>
+      </w:pPr>
+      <w:rPr>
+        <w:rFonts w:hint="default"/>
+      </w:rPr>
+    </w:lvl>
+    <w:lvl w:ilvl="1" w:tplc="04150019" w:tentative="1">
+      <w:start w:val="1"/>
+      <w:numFmt w:val="lowerLetter"/>
+      <w:lvlText w:val="%2."/>
+      <w:lvlJc w:val="left"/>
+      <w:pPr>
+        <w:ind w:left="1440" w:hanging="360"/>
+      </w:pPr>
+    </w:lvl>
+    <w:lvl w:ilvl="2" w:tplc="0415001B" w:tentative="1">
+      <w:start w:val="1"/>
+      <w:numFmt w:val="lowerRoman"/>
+      <w:lvlText w:val="%3."/>
+      <w:lvlJc w:val="right"/>
+      <w:pPr>
+        <w:ind w:left="2160" w:hanging="180"/>
+      </w:pPr>
+    </w:lvl>
+    <w:lvl w:ilvl="3" w:tplc="0415000F" w:tentative="1">
+      <w:start w:val="1"/>
+      <w:numFmt w:val="decimal"/>
+      <w:lvlText w:val="%4."/>
+      <w:lvlJc w:val="left"/>
+      <w:pPr>
+        <w:ind w:left="2880" w:hanging="360"/>
+      </w:pPr>
+    </w:lvl>
+    <w:lvl w:ilvl="4" w:tplc="04150019" w:tentative="1">
+      <w:start w:val="1"/>
+      <w:numFmt w:val="lowerLetter"/>
+      <w:lvlText w:val="%5."/>
+      <w:lvlJc w:val="left"/>
+      <w:pPr>
+        <w:ind w:left="3600" w:hanging="360"/>
+      </w:pPr>
+    </w:lvl>
+    <w:lvl w:ilvl="5" w:tplc="0415001B" w:tentative="1">
+      <w:start w:val="1"/>
+      <w:numFmt w:val="lowerRoman"/>
+      <w:lvlText w:val="%6."/>
+      <w:lvlJc w:val="right"/>
+      <w:pPr>
+        <w:ind w:left="4320" w:hanging="180"/>
+      </w:pPr>
+    </w:lvl>
+    <w:lvl w:ilvl="6" w:tplc="0415000F" w:tentative="1">
+      <w:start w:val="1"/>
+      <w:numFmt w:val="decimal"/>
+      <w:lvlText w:val="%7."/>
+      <w:lvlJc w:val="left"/>
+      <w:pPr>
+        <w:ind w:left="5040" w:hanging="360"/>
+      </w:pPr>
+    </w:lvl>
+    <w:lvl w:ilvl="7" w:tplc="04150019" w:tentative="1">
+      <w:start w:val="1"/>
+      <w:numFmt w:val="lowerLetter"/>
+      <w:lvlText w:val="%8."/>
+      <w:lvlJc w:val="left"/>
+      <w:pPr>
+        <w:ind w:left="5760" w:hanging="360"/>
+      </w:pPr>
+    </w:lvl>
+    <w:lvl w:ilvl="8" w:tplc="0415001B" w:tentative="1">
+      <w:start w:val="1"/>
+      <w:numFmt w:val="lowerRoman"/>
+      <w:lvlText w:val="%9."/>
+      <w:lvlJc w:val="right"/>
+      <w:pPr>
+        <w:ind w:left="6480" w:hanging="180"/>
+      </w:pPr>
+    </w:lvl>
+  </w:abstractNum>
+  <w:abstractNum w:abstractNumId="7" w15:restartNumberingAfterBreak="0">
     <w:nsid w:val="69E40BE8"/>
     <w:multiLevelType w:val="hybridMultilevel"/>
     <w:tmpl w:val="F8A43984"/>
@@ -4837,20 +5986,121 @@
       </w:pPr>
     </w:lvl>
   </w:abstractNum>
+  <w:abstractNum w:abstractNumId="8" w15:restartNumberingAfterBreak="0">
+    <w:nsid w:val="6F0D0D67"/>
+    <w:multiLevelType w:val="hybridMultilevel"/>
+    <w:tmpl w:val="02D28D38"/>
+    <w:lvl w:ilvl="0" w:tplc="0415000F">
+      <w:start w:val="1"/>
+      <w:numFmt w:val="decimal"/>
+      <w:lvlText w:val="%1."/>
+      <w:lvlJc w:val="left"/>
+      <w:pPr>
+        <w:ind w:left="720" w:hanging="360"/>
+      </w:pPr>
+      <w:rPr>
+        <w:rFonts w:hint="default"/>
+      </w:rPr>
+    </w:lvl>
+    <w:lvl w:ilvl="1" w:tplc="04150019" w:tentative="1">
+      <w:start w:val="1"/>
+      <w:numFmt w:val="lowerLetter"/>
+      <w:lvlText w:val="%2."/>
+      <w:lvlJc w:val="left"/>
+      <w:pPr>
+        <w:ind w:left="1440" w:hanging="360"/>
+      </w:pPr>
+    </w:lvl>
+    <w:lvl w:ilvl="2" w:tplc="0415001B" w:tentative="1">
+      <w:start w:val="1"/>
+      <w:numFmt w:val="lowerRoman"/>
+      <w:lvlText w:val="%3."/>
+      <w:lvlJc w:val="right"/>
+      <w:pPr>
+        <w:ind w:left="2160" w:hanging="180"/>
+      </w:pPr>
+    </w:lvl>
+    <w:lvl w:ilvl="3" w:tplc="0415000F" w:tentative="1">
+      <w:start w:val="1"/>
+      <w:numFmt w:val="decimal"/>
+      <w:lvlText w:val="%4."/>
+      <w:lvlJc w:val="left"/>
+      <w:pPr>
+        <w:ind w:left="2880" w:hanging="360"/>
+      </w:pPr>
+    </w:lvl>
+    <w:lvl w:ilvl="4" w:tplc="04150019" w:tentative="1">
+      <w:start w:val="1"/>
+      <w:numFmt w:val="lowerLetter"/>
+      <w:lvlText w:val="%5."/>
+      <w:lvlJc w:val="left"/>
+      <w:pPr>
+        <w:ind w:left="3600" w:hanging="360"/>
+      </w:pPr>
+    </w:lvl>
+    <w:lvl w:ilvl="5" w:tplc="0415001B" w:tentative="1">
+      <w:start w:val="1"/>
+      <w:numFmt w:val="lowerRoman"/>
+      <w:lvlText w:val="%6."/>
+      <w:lvlJc w:val="right"/>
+      <w:pPr>
+        <w:ind w:left="4320" w:hanging="180"/>
+      </w:pPr>
+    </w:lvl>
+    <w:lvl w:ilvl="6" w:tplc="0415000F" w:tentative="1">
+      <w:start w:val="1"/>
+      <w:numFmt w:val="decimal"/>
+      <w:lvlText w:val="%7."/>
+      <w:lvlJc w:val="left"/>
+      <w:pPr>
+        <w:ind w:left="5040" w:hanging="360"/>
+      </w:pPr>
+    </w:lvl>
+    <w:lvl w:ilvl="7" w:tplc="04150019" w:tentative="1">
+      <w:start w:val="1"/>
+      <w:numFmt w:val="lowerLetter"/>
+      <w:lvlText w:val="%8."/>
+      <w:lvlJc w:val="left"/>
+      <w:pPr>
+        <w:ind w:left="5760" w:hanging="360"/>
+      </w:pPr>
+    </w:lvl>
+    <w:lvl w:ilvl="8" w:tplc="0415001B" w:tentative="1">
+      <w:start w:val="1"/>
+      <w:numFmt w:val="lowerRoman"/>
+      <w:lvlText w:val="%9."/>
+      <w:lvlJc w:val="right"/>
+      <w:pPr>
+        <w:ind w:left="6480" w:hanging="180"/>
+      </w:pPr>
+    </w:lvl>
+  </w:abstractNum>
   <w:num w:numId="1">
+    <w:abstractNumId w:val="5"/>
+  </w:num>
+  <w:num w:numId="2">
+    <w:abstractNumId w:val="2"/>
+  </w:num>
+  <w:num w:numId="3">
+    <w:abstractNumId w:val="4"/>
+  </w:num>
+  <w:num w:numId="4">
     <w:abstractNumId w:val="3"/>
   </w:num>
-  <w:num w:numId="2">
+  <w:num w:numId="5">
+    <w:abstractNumId w:val="7"/>
+  </w:num>
+  <w:num w:numId="6">
+    <w:abstractNumId w:val="6"/>
+  </w:num>
+  <w:num w:numId="7">
     <w:abstractNumId w:val="0"/>
   </w:num>
-  <w:num w:numId="3">
-    <w:abstractNumId w:val="2"/>
+  <w:num w:numId="8">
+    <w:abstractNumId w:val="8"/>
   </w:num>
-  <w:num w:numId="4">
+  <w:num w:numId="9">
     <w:abstractNumId w:val="1"/>
-  </w:num>
-  <w:num w:numId="5">
-    <w:abstractNumId w:val="4"/>
   </w:num>
 </w:numbering>
 </file>

</xml_diff>

<commit_message>
Manual updated, Git instruction added
</commit_message>
<xml_diff>
--- a/C_Sharp.docx
+++ b/C_Sharp.docx
@@ -1,6 +1,6 @@
 
 <file path=word/document.xml><?xml version="1.0" encoding="utf-8"?>
-<w:document xmlns:wpc="http://schemas.microsoft.com/office/word/2010/wordprocessingCanvas" xmlns:cx="http://schemas.microsoft.com/office/drawing/2014/chartex" xmlns:cx1="http://schemas.microsoft.com/office/drawing/2015/9/8/chartex" xmlns:cx2="http://schemas.microsoft.com/office/drawing/2015/10/21/chartex" xmlns:cx3="http://schemas.microsoft.com/office/drawing/2016/5/9/chartex" xmlns:cx4="http://schemas.microsoft.com/office/drawing/2016/5/10/chartex" xmlns:cx5="http://schemas.microsoft.com/office/drawing/2016/5/11/chartex" xmlns:cx6="http://schemas.microsoft.com/office/drawing/2016/5/12/chartex" xmlns:cx7="http://schemas.microsoft.com/office/drawing/2016/5/13/chartex" xmlns:cx8="http://schemas.microsoft.com/office/drawing/2016/5/14/chartex" xmlns:mc="http://schemas.openxmlformats.org/markup-compatibility/2006" xmlns:aink="http://schemas.microsoft.com/office/drawing/2016/ink" xmlns:am3d="http://schemas.microsoft.com/office/drawing/2017/model3d" xmlns:o="urn:schemas-microsoft-com:office:office" xmlns:r="http://schemas.openxmlformats.org/officeDocument/2006/relationships" xmlns:m="http://schemas.openxmlformats.org/officeDocument/2006/math" xmlns:v="urn:schemas-microsoft-com:vml" xmlns:wp14="http://schemas.microsoft.com/office/word/2010/wordprocessingDrawing" xmlns:wp="http://schemas.openxmlformats.org/drawingml/2006/wordprocessingDrawing" xmlns:w10="urn:schemas-microsoft-com:office:word" xmlns:w="http://schemas.openxmlformats.org/wordprocessingml/2006/main" xmlns:w14="http://schemas.microsoft.com/office/word/2010/wordml" xmlns:w15="http://schemas.microsoft.com/office/word/2012/wordml" xmlns:w16cid="http://schemas.microsoft.com/office/word/2016/wordml/cid" xmlns:w16se="http://schemas.microsoft.com/office/word/2015/wordml/symex" xmlns:wpg="http://schemas.microsoft.com/office/word/2010/wordprocessingGroup" xmlns:wpi="http://schemas.microsoft.com/office/word/2010/wordprocessingInk" xmlns:wne="http://schemas.microsoft.com/office/word/2006/wordml" xmlns:wps="http://schemas.microsoft.com/office/word/2010/wordprocessingShape" mc:Ignorable="w14 w15 w16se w16cid wp14">
+<w:document xmlns:wpc="http://schemas.microsoft.com/office/word/2010/wordprocessingCanvas" xmlns:cx="http://schemas.microsoft.com/office/drawing/2014/chartex" xmlns:cx1="http://schemas.microsoft.com/office/drawing/2015/9/8/chartex" xmlns:cx2="http://schemas.microsoft.com/office/drawing/2015/10/21/chartex" xmlns:cx3="http://schemas.microsoft.com/office/drawing/2016/5/9/chartex" xmlns:cx4="http://schemas.microsoft.com/office/drawing/2016/5/10/chartex" xmlns:cx5="http://schemas.microsoft.com/office/drawing/2016/5/11/chartex" xmlns:cx6="http://schemas.microsoft.com/office/drawing/2016/5/12/chartex" xmlns:cx7="http://schemas.microsoft.com/office/drawing/2016/5/13/chartex" xmlns:cx8="http://schemas.microsoft.com/office/drawing/2016/5/14/chartex" xmlns:mc="http://schemas.openxmlformats.org/markup-compatibility/2006" xmlns:aink="http://schemas.microsoft.com/office/drawing/2016/ink" xmlns:am3d="http://schemas.microsoft.com/office/drawing/2017/model3d" xmlns:o="urn:schemas-microsoft-com:office:office" xmlns:r="http://schemas.openxmlformats.org/officeDocument/2006/relationships" xmlns:m="http://schemas.openxmlformats.org/officeDocument/2006/math" xmlns:v="urn:schemas-microsoft-com:vml" xmlns:wp14="http://schemas.microsoft.com/office/word/2010/wordprocessingDrawing" xmlns:wp="http://schemas.openxmlformats.org/drawingml/2006/wordprocessingDrawing" xmlns:w10="urn:schemas-microsoft-com:office:word" xmlns:w="http://schemas.openxmlformats.org/wordprocessingml/2006/main" xmlns:w14="http://schemas.microsoft.com/office/word/2010/wordml" xmlns:w15="http://schemas.microsoft.com/office/word/2012/wordml" xmlns:w16cex="http://schemas.microsoft.com/office/word/2018/wordml/cex" xmlns:w16cid="http://schemas.microsoft.com/office/word/2016/wordml/cid" xmlns:w16="http://schemas.microsoft.com/office/word/2018/wordml" xmlns:w16se="http://schemas.microsoft.com/office/word/2015/wordml/symex" xmlns:wpg="http://schemas.microsoft.com/office/word/2010/wordprocessingGroup" xmlns:wpi="http://schemas.microsoft.com/office/word/2010/wordprocessingInk" xmlns:wne="http://schemas.microsoft.com/office/word/2006/wordml" xmlns:wps="http://schemas.microsoft.com/office/word/2010/wordprocessingShape" mc:Ignorable="w14 w15 w16se w16cid w16 w16cex wp14">
   <w:body>
     <w:p>
       <w:pPr>
@@ -4406,16 +4406,7 @@
           <w:highlight w:val="yellow"/>
           <w:lang w:val="en-GB"/>
         </w:rPr>
-        <w:t>S</w:t>
-      </w:r>
-      <w:r>
-        <w:rPr>
-          <w:b/>
-          <w:bCs/>
-          <w:highlight w:val="yellow"/>
-          <w:lang w:val="en-GB"/>
-        </w:rPr>
-        <w:t>tring interpolation</w:t>
+        <w:t>String interpolation</w:t>
       </w:r>
       <w:r>
         <w:rPr>
@@ -4964,6 +4955,267 @@
     </w:p>
     <w:p>
       <w:pPr>
+        <w:pStyle w:val="Akapitzlist"/>
+        <w:numPr>
+          <w:ilvl w:val="0"/>
+          <w:numId w:val="7"/>
+        </w:numPr>
+        <w:shd w:val="clear" w:color="auto" w:fill="1E1E1E"/>
+        <w:spacing w:after="0" w:line="285" w:lineRule="atLeast"/>
+        <w:rPr>
+          <w:rFonts w:ascii="Consolas" w:eastAsia="Times New Roman" w:hAnsi="Consolas" w:cs="Times New Roman"/>
+          <w:color w:val="D4D4D4"/>
+          <w:sz w:val="21"/>
+          <w:szCs w:val="21"/>
+          <w:lang w:eastAsia="pl-PL"/>
+        </w:rPr>
+      </w:pPr>
+      <w:proofErr w:type="spellStart"/>
+      <w:r>
+        <w:rPr>
+          <w:rFonts w:ascii="Consolas" w:eastAsia="Times New Roman" w:hAnsi="Consolas" w:cs="Times New Roman"/>
+          <w:color w:val="569CD6"/>
+          <w:sz w:val="21"/>
+          <w:szCs w:val="21"/>
+          <w:lang w:eastAsia="pl-PL"/>
+        </w:rPr>
+        <w:t>namespace</w:t>
+      </w:r>
+      <w:proofErr w:type="spellEnd"/>
+      <w:r>
+        <w:rPr>
+          <w:rFonts w:ascii="Consolas" w:eastAsia="Times New Roman" w:hAnsi="Consolas" w:cs="Times New Roman"/>
+          <w:color w:val="D4D4D4"/>
+          <w:sz w:val="21"/>
+          <w:szCs w:val="21"/>
+          <w:lang w:eastAsia="pl-PL"/>
+        </w:rPr>
+        <w:t> </w:t>
+      </w:r>
+      <w:proofErr w:type="spellStart"/>
+      <w:r>
+        <w:rPr>
+          <w:rFonts w:ascii="Consolas" w:eastAsia="Times New Roman" w:hAnsi="Consolas" w:cs="Times New Roman"/>
+          <w:color w:val="4EC9B0"/>
+          <w:sz w:val="21"/>
+          <w:szCs w:val="21"/>
+          <w:lang w:eastAsia="pl-PL"/>
+        </w:rPr>
+        <w:t>GradeBook</w:t>
+      </w:r>
+      <w:proofErr w:type="spellEnd"/>
+    </w:p>
+    <w:p>
+      <w:pPr>
+        <w:pStyle w:val="Akapitzlist"/>
+        <w:numPr>
+          <w:ilvl w:val="0"/>
+          <w:numId w:val="7"/>
+        </w:numPr>
+        <w:shd w:val="clear" w:color="auto" w:fill="1E1E1E"/>
+        <w:spacing w:after="0" w:line="285" w:lineRule="atLeast"/>
+        <w:rPr>
+          <w:rFonts w:ascii="Consolas" w:eastAsia="Times New Roman" w:hAnsi="Consolas" w:cs="Times New Roman"/>
+          <w:color w:val="D4D4D4"/>
+          <w:sz w:val="21"/>
+          <w:szCs w:val="21"/>
+          <w:lang w:eastAsia="pl-PL"/>
+        </w:rPr>
+      </w:pPr>
+      <w:r>
+        <w:rPr>
+          <w:rFonts w:ascii="Consolas" w:eastAsia="Times New Roman" w:hAnsi="Consolas" w:cs="Times New Roman"/>
+          <w:color w:val="D4D4D4"/>
+          <w:sz w:val="21"/>
+          <w:szCs w:val="21"/>
+          <w:lang w:eastAsia="pl-PL"/>
+        </w:rPr>
+        <w:t>{</w:t>
+      </w:r>
+    </w:p>
+    <w:p>
+      <w:pPr>
+        <w:pStyle w:val="Akapitzlist"/>
+        <w:numPr>
+          <w:ilvl w:val="0"/>
+          <w:numId w:val="7"/>
+        </w:numPr>
+        <w:shd w:val="clear" w:color="auto" w:fill="1E1E1E"/>
+        <w:spacing w:after="0" w:line="285" w:lineRule="atLeast"/>
+        <w:rPr>
+          <w:rFonts w:ascii="Consolas" w:eastAsia="Times New Roman" w:hAnsi="Consolas" w:cs="Times New Roman"/>
+          <w:color w:val="D4D4D4"/>
+          <w:sz w:val="21"/>
+          <w:szCs w:val="21"/>
+          <w:lang w:eastAsia="pl-PL"/>
+        </w:rPr>
+      </w:pPr>
+      <w:r>
+        <w:rPr>
+          <w:rFonts w:ascii="Consolas" w:eastAsia="Times New Roman" w:hAnsi="Consolas" w:cs="Times New Roman"/>
+          <w:color w:val="D4D4D4"/>
+          <w:sz w:val="21"/>
+          <w:szCs w:val="21"/>
+          <w:lang w:eastAsia="pl-PL"/>
+        </w:rPr>
+        <w:t>    </w:t>
+      </w:r>
+      <w:proofErr w:type="spellStart"/>
+      <w:r>
+        <w:rPr>
+          <w:rFonts w:ascii="Consolas" w:eastAsia="Times New Roman" w:hAnsi="Consolas" w:cs="Times New Roman"/>
+          <w:color w:val="569CD6"/>
+          <w:sz w:val="21"/>
+          <w:szCs w:val="21"/>
+          <w:lang w:eastAsia="pl-PL"/>
+        </w:rPr>
+        <w:t>class</w:t>
+      </w:r>
+      <w:proofErr w:type="spellEnd"/>
+      <w:r>
+        <w:rPr>
+          <w:rFonts w:ascii="Consolas" w:eastAsia="Times New Roman" w:hAnsi="Consolas" w:cs="Times New Roman"/>
+          <w:color w:val="D4D4D4"/>
+          <w:sz w:val="21"/>
+          <w:szCs w:val="21"/>
+          <w:lang w:eastAsia="pl-PL"/>
+        </w:rPr>
+        <w:t> </w:t>
+      </w:r>
+      <w:proofErr w:type="spellStart"/>
+      <w:r>
+        <w:rPr>
+          <w:rFonts w:ascii="Consolas" w:eastAsia="Times New Roman" w:hAnsi="Consolas" w:cs="Times New Roman"/>
+          <w:color w:val="4EC9B0"/>
+          <w:sz w:val="21"/>
+          <w:szCs w:val="21"/>
+          <w:lang w:eastAsia="pl-PL"/>
+        </w:rPr>
+        <w:t>Book</w:t>
+      </w:r>
+      <w:proofErr w:type="spellEnd"/>
+    </w:p>
+    <w:p>
+      <w:pPr>
+        <w:pStyle w:val="Akapitzlist"/>
+        <w:numPr>
+          <w:ilvl w:val="0"/>
+          <w:numId w:val="7"/>
+        </w:numPr>
+        <w:shd w:val="clear" w:color="auto" w:fill="1E1E1E"/>
+        <w:spacing w:after="0" w:line="285" w:lineRule="atLeast"/>
+        <w:rPr>
+          <w:rFonts w:ascii="Consolas" w:eastAsia="Times New Roman" w:hAnsi="Consolas" w:cs="Times New Roman"/>
+          <w:color w:val="D4D4D4"/>
+          <w:sz w:val="21"/>
+          <w:szCs w:val="21"/>
+          <w:lang w:eastAsia="pl-PL"/>
+        </w:rPr>
+      </w:pPr>
+      <w:r>
+        <w:rPr>
+          <w:rFonts w:ascii="Consolas" w:eastAsia="Times New Roman" w:hAnsi="Consolas" w:cs="Times New Roman"/>
+          <w:color w:val="D4D4D4"/>
+          <w:sz w:val="21"/>
+          <w:szCs w:val="21"/>
+          <w:lang w:eastAsia="pl-PL"/>
+        </w:rPr>
+        <w:t>    {</w:t>
+      </w:r>
+    </w:p>
+    <w:p>
+      <w:pPr>
+        <w:pStyle w:val="Akapitzlist"/>
+        <w:numPr>
+          <w:ilvl w:val="0"/>
+          <w:numId w:val="7"/>
+        </w:numPr>
+        <w:shd w:val="clear" w:color="auto" w:fill="1E1E1E"/>
+        <w:spacing w:after="0" w:line="285" w:lineRule="atLeast"/>
+        <w:rPr>
+          <w:rFonts w:ascii="Consolas" w:eastAsia="Times New Roman" w:hAnsi="Consolas" w:cs="Times New Roman"/>
+          <w:color w:val="D4D4D4"/>
+          <w:sz w:val="21"/>
+          <w:szCs w:val="21"/>
+          <w:lang w:eastAsia="pl-PL"/>
+        </w:rPr>
+      </w:pPr>
+      <w:r>
+        <w:rPr>
+          <w:rFonts w:ascii="Consolas" w:eastAsia="Times New Roman" w:hAnsi="Consolas" w:cs="Times New Roman"/>
+          <w:color w:val="D4D4D4"/>
+          <w:sz w:val="21"/>
+          <w:szCs w:val="21"/>
+          <w:lang w:eastAsia="pl-PL"/>
+        </w:rPr>
+        <w:t>        </w:t>
+      </w:r>
+    </w:p>
+    <w:p>
+      <w:pPr>
+        <w:pStyle w:val="Akapitzlist"/>
+        <w:numPr>
+          <w:ilvl w:val="0"/>
+          <w:numId w:val="7"/>
+        </w:numPr>
+        <w:shd w:val="clear" w:color="auto" w:fill="1E1E1E"/>
+        <w:spacing w:after="0" w:line="285" w:lineRule="atLeast"/>
+        <w:rPr>
+          <w:rFonts w:ascii="Consolas" w:eastAsia="Times New Roman" w:hAnsi="Consolas" w:cs="Times New Roman"/>
+          <w:color w:val="D4D4D4"/>
+          <w:sz w:val="21"/>
+          <w:szCs w:val="21"/>
+          <w:lang w:eastAsia="pl-PL"/>
+        </w:rPr>
+      </w:pPr>
+      <w:r>
+        <w:rPr>
+          <w:rFonts w:ascii="Consolas" w:eastAsia="Times New Roman" w:hAnsi="Consolas" w:cs="Times New Roman"/>
+          <w:color w:val="D4D4D4"/>
+          <w:sz w:val="21"/>
+          <w:szCs w:val="21"/>
+          <w:lang w:eastAsia="pl-PL"/>
+        </w:rPr>
+        <w:t>    }</w:t>
+      </w:r>
+    </w:p>
+    <w:p>
+      <w:pPr>
+        <w:pStyle w:val="Akapitzlist"/>
+        <w:numPr>
+          <w:ilvl w:val="0"/>
+          <w:numId w:val="7"/>
+        </w:numPr>
+        <w:shd w:val="clear" w:color="auto" w:fill="1E1E1E"/>
+        <w:spacing w:after="0" w:line="285" w:lineRule="atLeast"/>
+        <w:rPr>
+          <w:rFonts w:ascii="Consolas" w:eastAsia="Times New Roman" w:hAnsi="Consolas" w:cs="Times New Roman"/>
+          <w:color w:val="D4D4D4"/>
+          <w:sz w:val="21"/>
+          <w:szCs w:val="21"/>
+          <w:lang w:eastAsia="pl-PL"/>
+        </w:rPr>
+      </w:pPr>
+      <w:r>
+        <w:rPr>
+          <w:rFonts w:ascii="Consolas" w:eastAsia="Times New Roman" w:hAnsi="Consolas" w:cs="Times New Roman"/>
+          <w:color w:val="D4D4D4"/>
+          <w:sz w:val="21"/>
+          <w:szCs w:val="21"/>
+          <w:lang w:eastAsia="pl-PL"/>
+        </w:rPr>
+        <w:t>}</w:t>
+      </w:r>
+    </w:p>
+    <w:p>
+      <w:pPr>
+        <w:rPr>
+          <w:lang w:val="en-GB"/>
+        </w:rPr>
+      </w:pPr>
+    </w:p>
+    <w:p>
+      <w:pPr>
         <w:rPr>
           <w:lang w:val="en-GB"/>
         </w:rPr>
@@ -5058,6 +5310,7 @@
         <w:rPr>
           <w:noProof/>
         </w:rPr>
+        <w:lastRenderedPageBreak/>
         <w:drawing>
           <wp:inline distT="0" distB="0" distL="0" distR="0" wp14:anchorId="0BB8A944" wp14:editId="57B005B3">
             <wp:extent cx="3703320" cy="2139859"/>
@@ -5110,7 +5363,6 @@
         <w:rPr>
           <w:lang w:val="en-GB"/>
         </w:rPr>
-        <w:lastRenderedPageBreak/>
         <w:t>What the operations are</w:t>
       </w:r>
     </w:p>
@@ -5182,6 +5434,9 @@
           <w:ilvl w:val="0"/>
           <w:numId w:val="9"/>
         </w:numPr>
+        <w:pBdr>
+          <w:bottom w:val="single" w:sz="6" w:space="1" w:color="auto"/>
+        </w:pBdr>
         <w:rPr>
           <w:lang w:val="en-GB"/>
         </w:rPr>
@@ -5203,6 +5458,1637 @@
           <w:lang w:val="en-GB"/>
         </w:rPr>
         <w:t xml:space="preserve"> we want to provide the behaviour which acts on these grades</w:t>
+      </w:r>
+    </w:p>
+    <w:p>
+      <w:pPr>
+        <w:pStyle w:val="Nagwek1"/>
+        <w:rPr>
+          <w:b/>
+          <w:bCs/>
+          <w:lang w:val="en-GB"/>
+        </w:rPr>
+      </w:pPr>
+      <w:r>
+        <w:rPr>
+          <w:b/>
+          <w:bCs/>
+          <w:lang w:val="en-GB"/>
+        </w:rPr>
+        <w:t xml:space="preserve">How to state a </w:t>
+      </w:r>
+      <w:proofErr w:type="spellStart"/>
+      <w:r>
+        <w:rPr>
+          <w:b/>
+          <w:bCs/>
+          <w:lang w:val="en-GB"/>
+        </w:rPr>
+        <w:t>behavior</w:t>
+      </w:r>
+      <w:proofErr w:type="spellEnd"/>
+      <w:r>
+        <w:rPr>
+          <w:b/>
+          <w:bCs/>
+          <w:lang w:val="en-GB"/>
+        </w:rPr>
+        <w:t>?</w:t>
+      </w:r>
+    </w:p>
+    <w:p>
+      <w:pPr>
+        <w:rPr>
+          <w:lang w:val="en-GB"/>
+        </w:rPr>
+      </w:pPr>
+      <w:proofErr w:type="spellStart"/>
+      <w:r>
+        <w:rPr>
+          <w:lang w:val="en-GB"/>
+        </w:rPr>
+        <w:t>i</w:t>
+      </w:r>
+      <w:proofErr w:type="spellEnd"/>
+      <w:r>
+        <w:rPr>
+          <w:lang w:val="en-GB"/>
+        </w:rPr>
+        <w:t>)</w:t>
+      </w:r>
+      <w:r>
+        <w:rPr>
+          <w:lang w:val="en-GB"/>
+        </w:rPr>
+        <w:t xml:space="preserve"> define the </w:t>
+      </w:r>
+      <w:r>
+        <w:rPr>
+          <w:lang w:val="en-GB"/>
+        </w:rPr>
+        <w:t>method</w:t>
+      </w:r>
+      <w:r>
+        <w:rPr>
+          <w:lang w:val="en-GB"/>
+        </w:rPr>
+        <w:t>:</w:t>
+      </w:r>
+    </w:p>
+    <w:p>
+      <w:pPr>
+        <w:shd w:val="clear" w:color="auto" w:fill="1E1E1E"/>
+        <w:spacing w:after="0" w:line="285" w:lineRule="atLeast"/>
+        <w:rPr>
+          <w:rFonts w:ascii="Consolas" w:eastAsia="Times New Roman" w:hAnsi="Consolas" w:cs="Times New Roman"/>
+          <w:color w:val="D4D4D4"/>
+          <w:sz w:val="21"/>
+          <w:szCs w:val="21"/>
+          <w:lang w:val="en-GB" w:eastAsia="pl-PL"/>
+        </w:rPr>
+      </w:pPr>
+      <w:r>
+        <w:rPr>
+          <w:rFonts w:ascii="Consolas" w:eastAsia="Times New Roman" w:hAnsi="Consolas" w:cs="Times New Roman"/>
+          <w:color w:val="569CD6"/>
+          <w:sz w:val="21"/>
+          <w:szCs w:val="21"/>
+          <w:lang w:val="en-GB" w:eastAsia="pl-PL"/>
+        </w:rPr>
+        <w:t>namespace</w:t>
+      </w:r>
+      <w:r>
+        <w:rPr>
+          <w:rFonts w:ascii="Consolas" w:eastAsia="Times New Roman" w:hAnsi="Consolas" w:cs="Times New Roman"/>
+          <w:color w:val="D4D4D4"/>
+          <w:sz w:val="21"/>
+          <w:szCs w:val="21"/>
+          <w:lang w:val="en-GB" w:eastAsia="pl-PL"/>
+        </w:rPr>
+        <w:t> </w:t>
+      </w:r>
+      <w:proofErr w:type="spellStart"/>
+      <w:r>
+        <w:rPr>
+          <w:rFonts w:ascii="Consolas" w:eastAsia="Times New Roman" w:hAnsi="Consolas" w:cs="Times New Roman"/>
+          <w:color w:val="4EC9B0"/>
+          <w:sz w:val="21"/>
+          <w:szCs w:val="21"/>
+          <w:lang w:val="en-GB" w:eastAsia="pl-PL"/>
+        </w:rPr>
+        <w:t>GradeBook</w:t>
+      </w:r>
+      <w:proofErr w:type="spellEnd"/>
+    </w:p>
+    <w:p>
+      <w:pPr>
+        <w:shd w:val="clear" w:color="auto" w:fill="1E1E1E"/>
+        <w:spacing w:after="0" w:line="285" w:lineRule="atLeast"/>
+        <w:rPr>
+          <w:rFonts w:ascii="Consolas" w:eastAsia="Times New Roman" w:hAnsi="Consolas" w:cs="Times New Roman"/>
+          <w:color w:val="D4D4D4"/>
+          <w:sz w:val="21"/>
+          <w:szCs w:val="21"/>
+          <w:lang w:val="en-GB" w:eastAsia="pl-PL"/>
+        </w:rPr>
+      </w:pPr>
+      <w:r>
+        <w:rPr>
+          <w:rFonts w:ascii="Consolas" w:eastAsia="Times New Roman" w:hAnsi="Consolas" w:cs="Times New Roman"/>
+          <w:color w:val="D4D4D4"/>
+          <w:sz w:val="21"/>
+          <w:szCs w:val="21"/>
+          <w:lang w:val="en-GB" w:eastAsia="pl-PL"/>
+        </w:rPr>
+        <w:t>{</w:t>
+      </w:r>
+    </w:p>
+    <w:p>
+      <w:pPr>
+        <w:shd w:val="clear" w:color="auto" w:fill="1E1E1E"/>
+        <w:spacing w:after="0" w:line="285" w:lineRule="atLeast"/>
+        <w:rPr>
+          <w:rFonts w:ascii="Consolas" w:eastAsia="Times New Roman" w:hAnsi="Consolas" w:cs="Times New Roman"/>
+          <w:color w:val="D4D4D4"/>
+          <w:sz w:val="21"/>
+          <w:szCs w:val="21"/>
+          <w:lang w:val="en-GB" w:eastAsia="pl-PL"/>
+        </w:rPr>
+      </w:pPr>
+      <w:r>
+        <w:rPr>
+          <w:rFonts w:ascii="Consolas" w:eastAsia="Times New Roman" w:hAnsi="Consolas" w:cs="Times New Roman"/>
+          <w:color w:val="D4D4D4"/>
+          <w:sz w:val="21"/>
+          <w:szCs w:val="21"/>
+          <w:lang w:val="en-GB" w:eastAsia="pl-PL"/>
+        </w:rPr>
+        <w:t>    </w:t>
+      </w:r>
+      <w:r>
+        <w:rPr>
+          <w:rFonts w:ascii="Consolas" w:eastAsia="Times New Roman" w:hAnsi="Consolas" w:cs="Times New Roman"/>
+          <w:color w:val="569CD6"/>
+          <w:sz w:val="21"/>
+          <w:szCs w:val="21"/>
+          <w:lang w:val="en-GB" w:eastAsia="pl-PL"/>
+        </w:rPr>
+        <w:t>class</w:t>
+      </w:r>
+      <w:r>
+        <w:rPr>
+          <w:rFonts w:ascii="Consolas" w:eastAsia="Times New Roman" w:hAnsi="Consolas" w:cs="Times New Roman"/>
+          <w:color w:val="D4D4D4"/>
+          <w:sz w:val="21"/>
+          <w:szCs w:val="21"/>
+          <w:lang w:val="en-GB" w:eastAsia="pl-PL"/>
+        </w:rPr>
+        <w:t> </w:t>
+      </w:r>
+      <w:r>
+        <w:rPr>
+          <w:rFonts w:ascii="Consolas" w:eastAsia="Times New Roman" w:hAnsi="Consolas" w:cs="Times New Roman"/>
+          <w:color w:val="4EC9B0"/>
+          <w:sz w:val="21"/>
+          <w:szCs w:val="21"/>
+          <w:lang w:val="en-GB" w:eastAsia="pl-PL"/>
+        </w:rPr>
+        <w:t>Book</w:t>
+      </w:r>
+    </w:p>
+    <w:p>
+      <w:pPr>
+        <w:shd w:val="clear" w:color="auto" w:fill="1E1E1E"/>
+        <w:spacing w:after="0" w:line="285" w:lineRule="atLeast"/>
+        <w:rPr>
+          <w:rFonts w:ascii="Consolas" w:eastAsia="Times New Roman" w:hAnsi="Consolas" w:cs="Times New Roman"/>
+          <w:color w:val="D4D4D4"/>
+          <w:sz w:val="21"/>
+          <w:szCs w:val="21"/>
+          <w:lang w:val="en-GB" w:eastAsia="pl-PL"/>
+        </w:rPr>
+      </w:pPr>
+      <w:r>
+        <w:rPr>
+          <w:rFonts w:ascii="Consolas" w:eastAsia="Times New Roman" w:hAnsi="Consolas" w:cs="Times New Roman"/>
+          <w:color w:val="D4D4D4"/>
+          <w:sz w:val="21"/>
+          <w:szCs w:val="21"/>
+          <w:lang w:val="en-GB" w:eastAsia="pl-PL"/>
+        </w:rPr>
+        <w:t>    {</w:t>
+      </w:r>
+    </w:p>
+    <w:p>
+      <w:pPr>
+        <w:shd w:val="clear" w:color="auto" w:fill="1E1E1E"/>
+        <w:spacing w:after="0" w:line="285" w:lineRule="atLeast"/>
+        <w:rPr>
+          <w:rFonts w:ascii="Consolas" w:eastAsia="Times New Roman" w:hAnsi="Consolas" w:cs="Times New Roman"/>
+          <w:color w:val="D4D4D4"/>
+          <w:sz w:val="21"/>
+          <w:szCs w:val="21"/>
+          <w:lang w:val="en-GB" w:eastAsia="pl-PL"/>
+        </w:rPr>
+      </w:pPr>
+      <w:r>
+        <w:rPr>
+          <w:rFonts w:ascii="Consolas" w:eastAsia="Times New Roman" w:hAnsi="Consolas" w:cs="Times New Roman"/>
+          <w:color w:val="D4D4D4"/>
+          <w:sz w:val="21"/>
+          <w:szCs w:val="21"/>
+          <w:lang w:val="en-GB" w:eastAsia="pl-PL"/>
+        </w:rPr>
+        <w:t>        </w:t>
+      </w:r>
+      <w:r>
+        <w:rPr>
+          <w:rFonts w:ascii="Consolas" w:eastAsia="Times New Roman" w:hAnsi="Consolas" w:cs="Times New Roman"/>
+          <w:color w:val="569CD6"/>
+          <w:sz w:val="21"/>
+          <w:szCs w:val="21"/>
+          <w:lang w:val="en-GB" w:eastAsia="pl-PL"/>
+        </w:rPr>
+        <w:t>public</w:t>
+      </w:r>
+      <w:r>
+        <w:rPr>
+          <w:rFonts w:ascii="Consolas" w:eastAsia="Times New Roman" w:hAnsi="Consolas" w:cs="Times New Roman"/>
+          <w:color w:val="D4D4D4"/>
+          <w:sz w:val="21"/>
+          <w:szCs w:val="21"/>
+          <w:lang w:val="en-GB" w:eastAsia="pl-PL"/>
+        </w:rPr>
+        <w:t> </w:t>
+      </w:r>
+      <w:r>
+        <w:rPr>
+          <w:rFonts w:ascii="Consolas" w:eastAsia="Times New Roman" w:hAnsi="Consolas" w:cs="Times New Roman"/>
+          <w:color w:val="569CD6"/>
+          <w:sz w:val="21"/>
+          <w:szCs w:val="21"/>
+          <w:lang w:val="en-GB" w:eastAsia="pl-PL"/>
+        </w:rPr>
+        <w:t>void</w:t>
+      </w:r>
+      <w:r>
+        <w:rPr>
+          <w:rFonts w:ascii="Consolas" w:eastAsia="Times New Roman" w:hAnsi="Consolas" w:cs="Times New Roman"/>
+          <w:color w:val="D4D4D4"/>
+          <w:sz w:val="21"/>
+          <w:szCs w:val="21"/>
+          <w:lang w:val="en-GB" w:eastAsia="pl-PL"/>
+        </w:rPr>
+        <w:t> </w:t>
+      </w:r>
+      <w:proofErr w:type="spellStart"/>
+      <w:r>
+        <w:rPr>
+          <w:rFonts w:ascii="Consolas" w:eastAsia="Times New Roman" w:hAnsi="Consolas" w:cs="Times New Roman"/>
+          <w:color w:val="DCDCAA"/>
+          <w:sz w:val="21"/>
+          <w:szCs w:val="21"/>
+          <w:lang w:val="en-GB" w:eastAsia="pl-PL"/>
+        </w:rPr>
+        <w:t>AddGrade</w:t>
+      </w:r>
+      <w:proofErr w:type="spellEnd"/>
+      <w:r>
+        <w:rPr>
+          <w:rFonts w:ascii="Consolas" w:eastAsia="Times New Roman" w:hAnsi="Consolas" w:cs="Times New Roman"/>
+          <w:color w:val="D4D4D4"/>
+          <w:sz w:val="21"/>
+          <w:szCs w:val="21"/>
+          <w:lang w:val="en-GB" w:eastAsia="pl-PL"/>
+        </w:rPr>
+        <w:t>(</w:t>
+      </w:r>
+      <w:r>
+        <w:rPr>
+          <w:rFonts w:ascii="Consolas" w:eastAsia="Times New Roman" w:hAnsi="Consolas" w:cs="Times New Roman"/>
+          <w:color w:val="569CD6"/>
+          <w:sz w:val="21"/>
+          <w:szCs w:val="21"/>
+          <w:lang w:val="en-GB" w:eastAsia="pl-PL"/>
+        </w:rPr>
+        <w:t>double</w:t>
+      </w:r>
+      <w:r>
+        <w:rPr>
+          <w:rFonts w:ascii="Consolas" w:eastAsia="Times New Roman" w:hAnsi="Consolas" w:cs="Times New Roman"/>
+          <w:color w:val="D4D4D4"/>
+          <w:sz w:val="21"/>
+          <w:szCs w:val="21"/>
+          <w:lang w:val="en-GB" w:eastAsia="pl-PL"/>
+        </w:rPr>
+        <w:t> </w:t>
+      </w:r>
+      <w:r>
+        <w:rPr>
+          <w:rFonts w:ascii="Consolas" w:eastAsia="Times New Roman" w:hAnsi="Consolas" w:cs="Times New Roman"/>
+          <w:color w:val="9CDCFE"/>
+          <w:sz w:val="21"/>
+          <w:szCs w:val="21"/>
+          <w:lang w:val="en-GB" w:eastAsia="pl-PL"/>
+        </w:rPr>
+        <w:t>grade</w:t>
+      </w:r>
+      <w:r>
+        <w:rPr>
+          <w:rFonts w:ascii="Consolas" w:eastAsia="Times New Roman" w:hAnsi="Consolas" w:cs="Times New Roman"/>
+          <w:color w:val="D4D4D4"/>
+          <w:sz w:val="21"/>
+          <w:szCs w:val="21"/>
+          <w:lang w:val="en-GB" w:eastAsia="pl-PL"/>
+        </w:rPr>
+        <w:t>)</w:t>
+      </w:r>
+    </w:p>
+    <w:p>
+      <w:pPr>
+        <w:shd w:val="clear" w:color="auto" w:fill="1E1E1E"/>
+        <w:spacing w:after="0" w:line="285" w:lineRule="atLeast"/>
+        <w:rPr>
+          <w:rFonts w:ascii="Consolas" w:eastAsia="Times New Roman" w:hAnsi="Consolas" w:cs="Times New Roman"/>
+          <w:color w:val="D4D4D4"/>
+          <w:sz w:val="21"/>
+          <w:szCs w:val="21"/>
+          <w:lang w:val="en-GB" w:eastAsia="pl-PL"/>
+        </w:rPr>
+      </w:pPr>
+      <w:r>
+        <w:rPr>
+          <w:rFonts w:ascii="Consolas" w:eastAsia="Times New Roman" w:hAnsi="Consolas" w:cs="Times New Roman"/>
+          <w:color w:val="D4D4D4"/>
+          <w:sz w:val="21"/>
+          <w:szCs w:val="21"/>
+          <w:lang w:val="en-GB" w:eastAsia="pl-PL"/>
+        </w:rPr>
+        <w:t>        {</w:t>
+      </w:r>
+    </w:p>
+    <w:p>
+      <w:pPr>
+        <w:shd w:val="clear" w:color="auto" w:fill="1E1E1E"/>
+        <w:spacing w:after="0" w:line="285" w:lineRule="atLeast"/>
+        <w:rPr>
+          <w:rFonts w:ascii="Consolas" w:eastAsia="Times New Roman" w:hAnsi="Consolas" w:cs="Times New Roman"/>
+          <w:color w:val="D4D4D4"/>
+          <w:sz w:val="21"/>
+          <w:szCs w:val="21"/>
+          <w:lang w:val="en-GB" w:eastAsia="pl-PL"/>
+        </w:rPr>
+      </w:pPr>
+      <w:r>
+        <w:rPr>
+          <w:rFonts w:ascii="Consolas" w:eastAsia="Times New Roman" w:hAnsi="Consolas" w:cs="Times New Roman"/>
+          <w:color w:val="D4D4D4"/>
+          <w:sz w:val="21"/>
+          <w:szCs w:val="21"/>
+          <w:lang w:val="en-GB" w:eastAsia="pl-PL"/>
+        </w:rPr>
+        <w:t>            </w:t>
+      </w:r>
+    </w:p>
+    <w:p>
+      <w:pPr>
+        <w:shd w:val="clear" w:color="auto" w:fill="1E1E1E"/>
+        <w:spacing w:after="0" w:line="285" w:lineRule="atLeast"/>
+        <w:rPr>
+          <w:rFonts w:ascii="Consolas" w:eastAsia="Times New Roman" w:hAnsi="Consolas" w:cs="Times New Roman"/>
+          <w:color w:val="D4D4D4"/>
+          <w:sz w:val="21"/>
+          <w:szCs w:val="21"/>
+          <w:lang w:val="en-GB" w:eastAsia="pl-PL"/>
+        </w:rPr>
+      </w:pPr>
+      <w:r>
+        <w:rPr>
+          <w:rFonts w:ascii="Consolas" w:eastAsia="Times New Roman" w:hAnsi="Consolas" w:cs="Times New Roman"/>
+          <w:color w:val="D4D4D4"/>
+          <w:sz w:val="21"/>
+          <w:szCs w:val="21"/>
+          <w:lang w:val="en-GB" w:eastAsia="pl-PL"/>
+        </w:rPr>
+        <w:t>        }</w:t>
+      </w:r>
+    </w:p>
+    <w:p>
+      <w:pPr>
+        <w:shd w:val="clear" w:color="auto" w:fill="1E1E1E"/>
+        <w:spacing w:after="0" w:line="285" w:lineRule="atLeast"/>
+        <w:rPr>
+          <w:rFonts w:ascii="Consolas" w:eastAsia="Times New Roman" w:hAnsi="Consolas" w:cs="Times New Roman"/>
+          <w:color w:val="D4D4D4"/>
+          <w:sz w:val="21"/>
+          <w:szCs w:val="21"/>
+          <w:lang w:val="en-GB" w:eastAsia="pl-PL"/>
+        </w:rPr>
+      </w:pPr>
+      <w:r>
+        <w:rPr>
+          <w:rFonts w:ascii="Consolas" w:eastAsia="Times New Roman" w:hAnsi="Consolas" w:cs="Times New Roman"/>
+          <w:color w:val="D4D4D4"/>
+          <w:sz w:val="21"/>
+          <w:szCs w:val="21"/>
+          <w:lang w:val="en-GB" w:eastAsia="pl-PL"/>
+        </w:rPr>
+        <w:t>    }</w:t>
+      </w:r>
+    </w:p>
+    <w:p>
+      <w:pPr>
+        <w:shd w:val="clear" w:color="auto" w:fill="1E1E1E"/>
+        <w:spacing w:after="0" w:line="285" w:lineRule="atLeast"/>
+        <w:rPr>
+          <w:rFonts w:ascii="Consolas" w:eastAsia="Times New Roman" w:hAnsi="Consolas" w:cs="Times New Roman"/>
+          <w:color w:val="D4D4D4"/>
+          <w:sz w:val="21"/>
+          <w:szCs w:val="21"/>
+          <w:lang w:val="en-GB" w:eastAsia="pl-PL"/>
+        </w:rPr>
+      </w:pPr>
+      <w:r>
+        <w:rPr>
+          <w:rFonts w:ascii="Consolas" w:eastAsia="Times New Roman" w:hAnsi="Consolas" w:cs="Times New Roman"/>
+          <w:color w:val="D4D4D4"/>
+          <w:sz w:val="21"/>
+          <w:szCs w:val="21"/>
+          <w:lang w:val="en-GB" w:eastAsia="pl-PL"/>
+        </w:rPr>
+        <w:t>}</w:t>
+      </w:r>
+    </w:p>
+    <w:p>
+      <w:pPr>
+        <w:rPr>
+          <w:lang w:val="en-GB"/>
+        </w:rPr>
+      </w:pPr>
+    </w:p>
+    <w:p>
+      <w:pPr>
+        <w:rPr>
+          <w:lang w:val="en-GB"/>
+        </w:rPr>
+      </w:pPr>
+      <w:r>
+        <w:rPr>
+          <w:lang w:val="en-GB"/>
+        </w:rPr>
+        <w:t xml:space="preserve">ii) then to </w:t>
+      </w:r>
+      <w:proofErr w:type="spellStart"/>
+      <w:r>
+        <w:rPr>
+          <w:lang w:val="en-GB"/>
+        </w:rPr>
+        <w:t>Program.cs</w:t>
+      </w:r>
+      <w:proofErr w:type="spellEnd"/>
+      <w:r>
+        <w:rPr>
+          <w:lang w:val="en-GB"/>
+        </w:rPr>
+        <w:t xml:space="preserve"> </w:t>
+      </w:r>
+      <w:r>
+        <w:rPr>
+          <w:lang w:val="en-GB"/>
+        </w:rPr>
+        <w:sym w:font="Wingdings" w:char="F0E0"/>
+      </w:r>
+      <w:r>
+        <w:rPr>
+          <w:lang w:val="en-GB"/>
+        </w:rPr>
+        <w:t xml:space="preserve"> system </w:t>
+      </w:r>
+      <w:proofErr w:type="spellStart"/>
+      <w:r>
+        <w:rPr>
+          <w:lang w:val="en-GB"/>
+        </w:rPr>
+        <w:t>dedects</w:t>
+      </w:r>
+      <w:proofErr w:type="spellEnd"/>
+      <w:r>
+        <w:rPr>
+          <w:lang w:val="en-GB"/>
+        </w:rPr>
+        <w:t xml:space="preserve"> this </w:t>
+      </w:r>
+      <w:r>
+        <w:rPr>
+          <w:lang w:val="en-GB"/>
+        </w:rPr>
+        <w:t>method</w:t>
+      </w:r>
+      <w:r>
+        <w:rPr>
+          <w:lang w:val="en-GB"/>
+        </w:rPr>
+        <w:t>:</w:t>
+      </w:r>
+    </w:p>
+    <w:p>
+      <w:pPr>
+        <w:rPr>
+          <w:lang w:val="en-GB"/>
+        </w:rPr>
+      </w:pPr>
+      <w:r>
+        <w:rPr>
+          <w:noProof/>
+        </w:rPr>
+        <w:drawing>
+          <wp:inline distT="0" distB="0" distL="0" distR="0" wp14:anchorId="3C0742A9" wp14:editId="5AA8F4A9">
+            <wp:extent cx="3408045" cy="2049904"/>
+            <wp:effectExtent l="0" t="0" r="1905" b="7620"/>
+            <wp:docPr id="37" name="Obraz 37"/>
+            <wp:cNvGraphicFramePr>
+              <a:graphicFrameLocks xmlns:a="http://schemas.openxmlformats.org/drawingml/2006/main" noChangeAspect="1"/>
+            </wp:cNvGraphicFramePr>
+            <a:graphic xmlns:a="http://schemas.openxmlformats.org/drawingml/2006/main">
+              <a:graphicData uri="http://schemas.openxmlformats.org/drawingml/2006/picture">
+                <pic:pic xmlns:pic="http://schemas.openxmlformats.org/drawingml/2006/picture">
+                  <pic:nvPicPr>
+                    <pic:cNvPr id="1" name=""/>
+                    <pic:cNvPicPr/>
+                  </pic:nvPicPr>
+                  <pic:blipFill>
+                    <a:blip r:embed="rId50"/>
+                    <a:stretch>
+                      <a:fillRect/>
+                    </a:stretch>
+                  </pic:blipFill>
+                  <pic:spPr>
+                    <a:xfrm>
+                      <a:off x="0" y="0"/>
+                      <a:ext cx="3438057" cy="2067956"/>
+                    </a:xfrm>
+                    <a:prstGeom prst="rect">
+                      <a:avLst/>
+                    </a:prstGeom>
+                  </pic:spPr>
+                </pic:pic>
+              </a:graphicData>
+            </a:graphic>
+          </wp:inline>
+        </w:drawing>
+      </w:r>
+    </w:p>
+    <w:p>
+      <w:pPr>
+        <w:rPr>
+          <w:lang w:val="en-GB"/>
+        </w:rPr>
+      </w:pPr>
+      <w:r>
+        <w:rPr>
+          <w:lang w:val="en-GB"/>
+        </w:rPr>
+        <w:lastRenderedPageBreak/>
+        <w:t>Adding a state to a class definition:</w:t>
+      </w:r>
+    </w:p>
+    <w:p>
+      <w:pPr>
+        <w:rPr>
+          <w:lang w:val="en-GB"/>
+        </w:rPr>
+      </w:pPr>
+      <w:r>
+        <w:rPr>
+          <w:lang w:val="en-GB"/>
+        </w:rPr>
+        <w:t xml:space="preserve">If we define a variable inside the class but outside of a method (here: inside class Book but outside the </w:t>
+      </w:r>
+      <w:proofErr w:type="spellStart"/>
+      <w:r>
+        <w:rPr>
+          <w:lang w:val="en-GB"/>
+        </w:rPr>
+        <w:t>AddGrade</w:t>
+      </w:r>
+      <w:proofErr w:type="spellEnd"/>
+      <w:r>
+        <w:rPr>
+          <w:lang w:val="en-GB"/>
+        </w:rPr>
+        <w:t xml:space="preserve"> method), it is a field, e.g.:</w:t>
+      </w:r>
+    </w:p>
+    <w:p>
+      <w:pPr>
+        <w:shd w:val="clear" w:color="auto" w:fill="1E1E1E"/>
+        <w:spacing w:after="0" w:line="285" w:lineRule="atLeast"/>
+        <w:rPr>
+          <w:rFonts w:ascii="Consolas" w:eastAsia="Times New Roman" w:hAnsi="Consolas" w:cs="Times New Roman"/>
+          <w:color w:val="D4D4D4"/>
+          <w:sz w:val="21"/>
+          <w:szCs w:val="21"/>
+          <w:lang w:val="en-GB" w:eastAsia="pl-PL"/>
+        </w:rPr>
+      </w:pPr>
+      <w:r>
+        <w:rPr>
+          <w:rFonts w:ascii="Consolas" w:eastAsia="Times New Roman" w:hAnsi="Consolas" w:cs="Times New Roman"/>
+          <w:color w:val="569CD6"/>
+          <w:sz w:val="21"/>
+          <w:szCs w:val="21"/>
+          <w:lang w:val="en-GB" w:eastAsia="pl-PL"/>
+        </w:rPr>
+        <w:t>namespace</w:t>
+      </w:r>
+      <w:r>
+        <w:rPr>
+          <w:rFonts w:ascii="Consolas" w:eastAsia="Times New Roman" w:hAnsi="Consolas" w:cs="Times New Roman"/>
+          <w:color w:val="D4D4D4"/>
+          <w:sz w:val="21"/>
+          <w:szCs w:val="21"/>
+          <w:lang w:val="en-GB" w:eastAsia="pl-PL"/>
+        </w:rPr>
+        <w:t> </w:t>
+      </w:r>
+      <w:proofErr w:type="spellStart"/>
+      <w:r>
+        <w:rPr>
+          <w:rFonts w:ascii="Consolas" w:eastAsia="Times New Roman" w:hAnsi="Consolas" w:cs="Times New Roman"/>
+          <w:color w:val="4EC9B0"/>
+          <w:sz w:val="21"/>
+          <w:szCs w:val="21"/>
+          <w:lang w:val="en-GB" w:eastAsia="pl-PL"/>
+        </w:rPr>
+        <w:t>GradeBook</w:t>
+      </w:r>
+      <w:proofErr w:type="spellEnd"/>
+    </w:p>
+    <w:p>
+      <w:pPr>
+        <w:shd w:val="clear" w:color="auto" w:fill="1E1E1E"/>
+        <w:spacing w:after="0" w:line="285" w:lineRule="atLeast"/>
+        <w:rPr>
+          <w:rFonts w:ascii="Consolas" w:eastAsia="Times New Roman" w:hAnsi="Consolas" w:cs="Times New Roman"/>
+          <w:color w:val="D4D4D4"/>
+          <w:sz w:val="21"/>
+          <w:szCs w:val="21"/>
+          <w:lang w:val="en-GB" w:eastAsia="pl-PL"/>
+        </w:rPr>
+      </w:pPr>
+      <w:r>
+        <w:rPr>
+          <w:rFonts w:ascii="Consolas" w:eastAsia="Times New Roman" w:hAnsi="Consolas" w:cs="Times New Roman"/>
+          <w:color w:val="D4D4D4"/>
+          <w:sz w:val="21"/>
+          <w:szCs w:val="21"/>
+          <w:lang w:val="en-GB" w:eastAsia="pl-PL"/>
+        </w:rPr>
+        <w:t>{</w:t>
+      </w:r>
+    </w:p>
+    <w:p>
+      <w:pPr>
+        <w:shd w:val="clear" w:color="auto" w:fill="1E1E1E"/>
+        <w:spacing w:after="0" w:line="285" w:lineRule="atLeast"/>
+        <w:rPr>
+          <w:rFonts w:ascii="Consolas" w:eastAsia="Times New Roman" w:hAnsi="Consolas" w:cs="Times New Roman"/>
+          <w:color w:val="D4D4D4"/>
+          <w:sz w:val="21"/>
+          <w:szCs w:val="21"/>
+          <w:lang w:val="en-GB" w:eastAsia="pl-PL"/>
+        </w:rPr>
+      </w:pPr>
+      <w:r>
+        <w:rPr>
+          <w:rFonts w:ascii="Consolas" w:eastAsia="Times New Roman" w:hAnsi="Consolas" w:cs="Times New Roman"/>
+          <w:color w:val="D4D4D4"/>
+          <w:sz w:val="21"/>
+          <w:szCs w:val="21"/>
+          <w:lang w:val="en-GB" w:eastAsia="pl-PL"/>
+        </w:rPr>
+        <w:t>    </w:t>
+      </w:r>
+      <w:r>
+        <w:rPr>
+          <w:rFonts w:ascii="Consolas" w:eastAsia="Times New Roman" w:hAnsi="Consolas" w:cs="Times New Roman"/>
+          <w:color w:val="569CD6"/>
+          <w:sz w:val="21"/>
+          <w:szCs w:val="21"/>
+          <w:lang w:val="en-GB" w:eastAsia="pl-PL"/>
+        </w:rPr>
+        <w:t>class</w:t>
+      </w:r>
+      <w:r>
+        <w:rPr>
+          <w:rFonts w:ascii="Consolas" w:eastAsia="Times New Roman" w:hAnsi="Consolas" w:cs="Times New Roman"/>
+          <w:color w:val="D4D4D4"/>
+          <w:sz w:val="21"/>
+          <w:szCs w:val="21"/>
+          <w:lang w:val="en-GB" w:eastAsia="pl-PL"/>
+        </w:rPr>
+        <w:t> </w:t>
+      </w:r>
+      <w:r>
+        <w:rPr>
+          <w:rFonts w:ascii="Consolas" w:eastAsia="Times New Roman" w:hAnsi="Consolas" w:cs="Times New Roman"/>
+          <w:color w:val="4EC9B0"/>
+          <w:sz w:val="21"/>
+          <w:szCs w:val="21"/>
+          <w:lang w:val="en-GB" w:eastAsia="pl-PL"/>
+        </w:rPr>
+        <w:t>Book</w:t>
+      </w:r>
+    </w:p>
+    <w:p>
+      <w:pPr>
+        <w:shd w:val="clear" w:color="auto" w:fill="1E1E1E"/>
+        <w:spacing w:after="0" w:line="285" w:lineRule="atLeast"/>
+        <w:rPr>
+          <w:rFonts w:ascii="Consolas" w:eastAsia="Times New Roman" w:hAnsi="Consolas" w:cs="Times New Roman"/>
+          <w:color w:val="D4D4D4"/>
+          <w:sz w:val="21"/>
+          <w:szCs w:val="21"/>
+          <w:lang w:val="en-GB" w:eastAsia="pl-PL"/>
+        </w:rPr>
+      </w:pPr>
+      <w:r>
+        <w:rPr>
+          <w:rFonts w:ascii="Consolas" w:eastAsia="Times New Roman" w:hAnsi="Consolas" w:cs="Times New Roman"/>
+          <w:color w:val="D4D4D4"/>
+          <w:sz w:val="21"/>
+          <w:szCs w:val="21"/>
+          <w:lang w:val="en-GB" w:eastAsia="pl-PL"/>
+        </w:rPr>
+        <w:t>    {</w:t>
+      </w:r>
+    </w:p>
+    <w:p>
+      <w:pPr>
+        <w:shd w:val="clear" w:color="auto" w:fill="1E1E1E"/>
+        <w:spacing w:after="0" w:line="285" w:lineRule="atLeast"/>
+        <w:rPr>
+          <w:rFonts w:ascii="Consolas" w:eastAsia="Times New Roman" w:hAnsi="Consolas" w:cs="Times New Roman"/>
+          <w:color w:val="D4D4D4"/>
+          <w:sz w:val="21"/>
+          <w:szCs w:val="21"/>
+          <w:lang w:val="en-GB" w:eastAsia="pl-PL"/>
+        </w:rPr>
+      </w:pPr>
+      <w:r>
+        <w:rPr>
+          <w:rFonts w:ascii="Consolas" w:eastAsia="Times New Roman" w:hAnsi="Consolas" w:cs="Times New Roman"/>
+          <w:color w:val="D4D4D4"/>
+          <w:sz w:val="21"/>
+          <w:szCs w:val="21"/>
+          <w:lang w:val="en-GB" w:eastAsia="pl-PL"/>
+        </w:rPr>
+        <w:t>        </w:t>
+      </w:r>
+      <w:r>
+        <w:rPr>
+          <w:rFonts w:ascii="Consolas" w:eastAsia="Times New Roman" w:hAnsi="Consolas" w:cs="Times New Roman"/>
+          <w:color w:val="569CD6"/>
+          <w:sz w:val="21"/>
+          <w:szCs w:val="21"/>
+          <w:lang w:val="en-GB" w:eastAsia="pl-PL"/>
+        </w:rPr>
+        <w:t>public</w:t>
+      </w:r>
+      <w:r>
+        <w:rPr>
+          <w:rFonts w:ascii="Consolas" w:eastAsia="Times New Roman" w:hAnsi="Consolas" w:cs="Times New Roman"/>
+          <w:color w:val="D4D4D4"/>
+          <w:sz w:val="21"/>
+          <w:szCs w:val="21"/>
+          <w:lang w:val="en-GB" w:eastAsia="pl-PL"/>
+        </w:rPr>
+        <w:t> </w:t>
+      </w:r>
+      <w:r>
+        <w:rPr>
+          <w:rFonts w:ascii="Consolas" w:eastAsia="Times New Roman" w:hAnsi="Consolas" w:cs="Times New Roman"/>
+          <w:color w:val="569CD6"/>
+          <w:sz w:val="21"/>
+          <w:szCs w:val="21"/>
+          <w:lang w:val="en-GB" w:eastAsia="pl-PL"/>
+        </w:rPr>
+        <w:t>void</w:t>
+      </w:r>
+      <w:r>
+        <w:rPr>
+          <w:rFonts w:ascii="Consolas" w:eastAsia="Times New Roman" w:hAnsi="Consolas" w:cs="Times New Roman"/>
+          <w:color w:val="D4D4D4"/>
+          <w:sz w:val="21"/>
+          <w:szCs w:val="21"/>
+          <w:lang w:val="en-GB" w:eastAsia="pl-PL"/>
+        </w:rPr>
+        <w:t> </w:t>
+      </w:r>
+      <w:proofErr w:type="spellStart"/>
+      <w:r>
+        <w:rPr>
+          <w:rFonts w:ascii="Consolas" w:eastAsia="Times New Roman" w:hAnsi="Consolas" w:cs="Times New Roman"/>
+          <w:color w:val="DCDCAA"/>
+          <w:sz w:val="21"/>
+          <w:szCs w:val="21"/>
+          <w:lang w:val="en-GB" w:eastAsia="pl-PL"/>
+        </w:rPr>
+        <w:t>AddGrade</w:t>
+      </w:r>
+      <w:proofErr w:type="spellEnd"/>
+      <w:r>
+        <w:rPr>
+          <w:rFonts w:ascii="Consolas" w:eastAsia="Times New Roman" w:hAnsi="Consolas" w:cs="Times New Roman"/>
+          <w:color w:val="D4D4D4"/>
+          <w:sz w:val="21"/>
+          <w:szCs w:val="21"/>
+          <w:lang w:val="en-GB" w:eastAsia="pl-PL"/>
+        </w:rPr>
+        <w:t>(</w:t>
+      </w:r>
+      <w:r>
+        <w:rPr>
+          <w:rFonts w:ascii="Consolas" w:eastAsia="Times New Roman" w:hAnsi="Consolas" w:cs="Times New Roman"/>
+          <w:color w:val="569CD6"/>
+          <w:sz w:val="21"/>
+          <w:szCs w:val="21"/>
+          <w:lang w:val="en-GB" w:eastAsia="pl-PL"/>
+        </w:rPr>
+        <w:t>double</w:t>
+      </w:r>
+      <w:r>
+        <w:rPr>
+          <w:rFonts w:ascii="Consolas" w:eastAsia="Times New Roman" w:hAnsi="Consolas" w:cs="Times New Roman"/>
+          <w:color w:val="D4D4D4"/>
+          <w:sz w:val="21"/>
+          <w:szCs w:val="21"/>
+          <w:lang w:val="en-GB" w:eastAsia="pl-PL"/>
+        </w:rPr>
+        <w:t> </w:t>
+      </w:r>
+      <w:r>
+        <w:rPr>
+          <w:rFonts w:ascii="Consolas" w:eastAsia="Times New Roman" w:hAnsi="Consolas" w:cs="Times New Roman"/>
+          <w:color w:val="9CDCFE"/>
+          <w:sz w:val="21"/>
+          <w:szCs w:val="21"/>
+          <w:lang w:val="en-GB" w:eastAsia="pl-PL"/>
+        </w:rPr>
+        <w:t>grade</w:t>
+      </w:r>
+      <w:r>
+        <w:rPr>
+          <w:rFonts w:ascii="Consolas" w:eastAsia="Times New Roman" w:hAnsi="Consolas" w:cs="Times New Roman"/>
+          <w:color w:val="D4D4D4"/>
+          <w:sz w:val="21"/>
+          <w:szCs w:val="21"/>
+          <w:lang w:val="en-GB" w:eastAsia="pl-PL"/>
+        </w:rPr>
+        <w:t>)</w:t>
+      </w:r>
+    </w:p>
+    <w:p>
+      <w:pPr>
+        <w:shd w:val="clear" w:color="auto" w:fill="1E1E1E"/>
+        <w:spacing w:after="0" w:line="285" w:lineRule="atLeast"/>
+        <w:rPr>
+          <w:rFonts w:ascii="Consolas" w:eastAsia="Times New Roman" w:hAnsi="Consolas" w:cs="Times New Roman"/>
+          <w:color w:val="D4D4D4"/>
+          <w:sz w:val="21"/>
+          <w:szCs w:val="21"/>
+          <w:lang w:val="en-GB" w:eastAsia="pl-PL"/>
+        </w:rPr>
+      </w:pPr>
+      <w:r>
+        <w:rPr>
+          <w:rFonts w:ascii="Consolas" w:eastAsia="Times New Roman" w:hAnsi="Consolas" w:cs="Times New Roman"/>
+          <w:color w:val="D4D4D4"/>
+          <w:sz w:val="21"/>
+          <w:szCs w:val="21"/>
+          <w:lang w:val="en-GB" w:eastAsia="pl-PL"/>
+        </w:rPr>
+        <w:t>        {</w:t>
+      </w:r>
+    </w:p>
+    <w:p>
+      <w:pPr>
+        <w:shd w:val="clear" w:color="auto" w:fill="1E1E1E"/>
+        <w:spacing w:after="0" w:line="285" w:lineRule="atLeast"/>
+        <w:rPr>
+          <w:rFonts w:ascii="Consolas" w:eastAsia="Times New Roman" w:hAnsi="Consolas" w:cs="Times New Roman"/>
+          <w:color w:val="D4D4D4"/>
+          <w:sz w:val="21"/>
+          <w:szCs w:val="21"/>
+          <w:lang w:val="en-GB" w:eastAsia="pl-PL"/>
+        </w:rPr>
+      </w:pPr>
+      <w:r>
+        <w:rPr>
+          <w:rFonts w:ascii="Consolas" w:eastAsia="Times New Roman" w:hAnsi="Consolas" w:cs="Times New Roman"/>
+          <w:color w:val="D4D4D4"/>
+          <w:sz w:val="21"/>
+          <w:szCs w:val="21"/>
+          <w:lang w:val="en-GB" w:eastAsia="pl-PL"/>
+        </w:rPr>
+        <w:t>            </w:t>
+      </w:r>
+    </w:p>
+    <w:p>
+      <w:pPr>
+        <w:shd w:val="clear" w:color="auto" w:fill="1E1E1E"/>
+        <w:spacing w:after="0" w:line="285" w:lineRule="atLeast"/>
+        <w:rPr>
+          <w:rFonts w:ascii="Consolas" w:eastAsia="Times New Roman" w:hAnsi="Consolas" w:cs="Times New Roman"/>
+          <w:color w:val="D4D4D4"/>
+          <w:sz w:val="21"/>
+          <w:szCs w:val="21"/>
+          <w:lang w:val="en-GB" w:eastAsia="pl-PL"/>
+        </w:rPr>
+      </w:pPr>
+      <w:r>
+        <w:rPr>
+          <w:rFonts w:ascii="Consolas" w:eastAsia="Times New Roman" w:hAnsi="Consolas" w:cs="Times New Roman"/>
+          <w:color w:val="D4D4D4"/>
+          <w:sz w:val="21"/>
+          <w:szCs w:val="21"/>
+          <w:lang w:val="en-GB" w:eastAsia="pl-PL"/>
+        </w:rPr>
+        <w:t>        }</w:t>
+      </w:r>
+    </w:p>
+    <w:p>
+      <w:pPr>
+        <w:shd w:val="clear" w:color="auto" w:fill="1E1E1E"/>
+        <w:spacing w:after="0" w:line="285" w:lineRule="atLeast"/>
+        <w:rPr>
+          <w:rFonts w:ascii="Consolas" w:eastAsia="Times New Roman" w:hAnsi="Consolas" w:cs="Times New Roman"/>
+          <w:color w:val="D4D4D4"/>
+          <w:sz w:val="21"/>
+          <w:szCs w:val="21"/>
+          <w:lang w:val="en-GB" w:eastAsia="pl-PL"/>
+        </w:rPr>
+      </w:pPr>
+    </w:p>
+    <w:p>
+      <w:pPr>
+        <w:shd w:val="clear" w:color="auto" w:fill="1E1E1E"/>
+        <w:spacing w:after="0" w:line="285" w:lineRule="atLeast"/>
+        <w:rPr>
+          <w:rFonts w:ascii="Consolas" w:eastAsia="Times New Roman" w:hAnsi="Consolas" w:cs="Times New Roman"/>
+          <w:color w:val="D4D4D4"/>
+          <w:sz w:val="21"/>
+          <w:szCs w:val="21"/>
+          <w:lang w:val="en-GB" w:eastAsia="pl-PL"/>
+        </w:rPr>
+      </w:pPr>
+      <w:r>
+        <w:rPr>
+          <w:rFonts w:ascii="Consolas" w:eastAsia="Times New Roman" w:hAnsi="Consolas" w:cs="Times New Roman"/>
+          <w:color w:val="D4D4D4"/>
+          <w:sz w:val="21"/>
+          <w:szCs w:val="21"/>
+          <w:lang w:val="en-GB" w:eastAsia="pl-PL"/>
+        </w:rPr>
+        <w:t>        </w:t>
+      </w:r>
+      <w:r>
+        <w:rPr>
+          <w:rFonts w:ascii="Consolas" w:eastAsia="Times New Roman" w:hAnsi="Consolas" w:cs="Times New Roman"/>
+          <w:color w:val="4EC9B0"/>
+          <w:sz w:val="21"/>
+          <w:szCs w:val="21"/>
+          <w:lang w:val="en-GB" w:eastAsia="pl-PL"/>
+        </w:rPr>
+        <w:t>List</w:t>
+      </w:r>
+      <w:r>
+        <w:rPr>
+          <w:rFonts w:ascii="Consolas" w:eastAsia="Times New Roman" w:hAnsi="Consolas" w:cs="Times New Roman"/>
+          <w:color w:val="D4D4D4"/>
+          <w:sz w:val="21"/>
+          <w:szCs w:val="21"/>
+          <w:lang w:val="en-GB" w:eastAsia="pl-PL"/>
+        </w:rPr>
+        <w:t> &lt;</w:t>
+      </w:r>
+      <w:r>
+        <w:rPr>
+          <w:rFonts w:ascii="Consolas" w:eastAsia="Times New Roman" w:hAnsi="Consolas" w:cs="Times New Roman"/>
+          <w:color w:val="569CD6"/>
+          <w:sz w:val="21"/>
+          <w:szCs w:val="21"/>
+          <w:lang w:val="en-GB" w:eastAsia="pl-PL"/>
+        </w:rPr>
+        <w:t>double</w:t>
+      </w:r>
+      <w:r>
+        <w:rPr>
+          <w:rFonts w:ascii="Consolas" w:eastAsia="Times New Roman" w:hAnsi="Consolas" w:cs="Times New Roman"/>
+          <w:color w:val="D4D4D4"/>
+          <w:sz w:val="21"/>
+          <w:szCs w:val="21"/>
+          <w:lang w:val="en-GB" w:eastAsia="pl-PL"/>
+        </w:rPr>
+        <w:t>&gt; </w:t>
+      </w:r>
+      <w:r>
+        <w:rPr>
+          <w:rFonts w:ascii="Consolas" w:eastAsia="Times New Roman" w:hAnsi="Consolas" w:cs="Times New Roman"/>
+          <w:color w:val="9CDCFE"/>
+          <w:sz w:val="21"/>
+          <w:szCs w:val="21"/>
+          <w:lang w:val="en-GB" w:eastAsia="pl-PL"/>
+        </w:rPr>
+        <w:t>grades</w:t>
+      </w:r>
+      <w:r>
+        <w:rPr>
+          <w:rFonts w:ascii="Consolas" w:eastAsia="Times New Roman" w:hAnsi="Consolas" w:cs="Times New Roman"/>
+          <w:color w:val="D4D4D4"/>
+          <w:sz w:val="21"/>
+          <w:szCs w:val="21"/>
+          <w:lang w:val="en-GB" w:eastAsia="pl-PL"/>
+        </w:rPr>
+        <w:t>;</w:t>
+      </w:r>
+    </w:p>
+    <w:p>
+      <w:pPr>
+        <w:shd w:val="clear" w:color="auto" w:fill="1E1E1E"/>
+        <w:spacing w:after="0" w:line="285" w:lineRule="atLeast"/>
+        <w:rPr>
+          <w:rFonts w:ascii="Consolas" w:eastAsia="Times New Roman" w:hAnsi="Consolas" w:cs="Times New Roman"/>
+          <w:color w:val="D4D4D4"/>
+          <w:sz w:val="21"/>
+          <w:szCs w:val="21"/>
+          <w:lang w:val="en-GB" w:eastAsia="pl-PL"/>
+        </w:rPr>
+      </w:pPr>
+      <w:r>
+        <w:rPr>
+          <w:rFonts w:ascii="Consolas" w:eastAsia="Times New Roman" w:hAnsi="Consolas" w:cs="Times New Roman"/>
+          <w:color w:val="D4D4D4"/>
+          <w:sz w:val="21"/>
+          <w:szCs w:val="21"/>
+          <w:lang w:val="en-GB" w:eastAsia="pl-PL"/>
+        </w:rPr>
+        <w:t>    }</w:t>
+      </w:r>
+    </w:p>
+    <w:p>
+      <w:pPr>
+        <w:shd w:val="clear" w:color="auto" w:fill="1E1E1E"/>
+        <w:spacing w:after="0" w:line="285" w:lineRule="atLeast"/>
+        <w:rPr>
+          <w:rFonts w:ascii="Consolas" w:eastAsia="Times New Roman" w:hAnsi="Consolas" w:cs="Times New Roman"/>
+          <w:color w:val="D4D4D4"/>
+          <w:sz w:val="21"/>
+          <w:szCs w:val="21"/>
+          <w:lang w:val="en-GB" w:eastAsia="pl-PL"/>
+        </w:rPr>
+      </w:pPr>
+      <w:r>
+        <w:rPr>
+          <w:rFonts w:ascii="Consolas" w:eastAsia="Times New Roman" w:hAnsi="Consolas" w:cs="Times New Roman"/>
+          <w:color w:val="D4D4D4"/>
+          <w:sz w:val="21"/>
+          <w:szCs w:val="21"/>
+          <w:lang w:val="en-GB" w:eastAsia="pl-PL"/>
+        </w:rPr>
+        <w:t>}</w:t>
+      </w:r>
+    </w:p>
+    <w:p>
+      <w:pPr>
+        <w:rPr>
+          <w:lang w:val="en-GB"/>
+        </w:rPr>
+      </w:pPr>
+      <w:r>
+        <w:rPr>
+          <w:lang w:val="en-GB"/>
+        </w:rPr>
+        <w:t xml:space="preserve">In this situation, we cannot use implicit typing </w:t>
+      </w:r>
+    </w:p>
+    <w:p>
+      <w:pPr>
+        <w:rPr>
+          <w:lang w:val="en-GB"/>
+        </w:rPr>
+      </w:pPr>
+    </w:p>
+    <w:p>
+      <w:pPr>
+        <w:rPr>
+          <w:lang w:val="en-GB"/>
+        </w:rPr>
+      </w:pPr>
+      <w:r>
+        <w:rPr>
+          <w:lang w:val="en-GB"/>
+        </w:rPr>
+        <w:t>Classes are used to create objects of certain types; class can be interpreted as a blueprint</w:t>
+      </w:r>
+    </w:p>
+    <w:p>
+      <w:pPr>
+        <w:rPr>
+          <w:lang w:val="en-GB"/>
+        </w:rPr>
+      </w:pPr>
+    </w:p>
+    <w:p>
+      <w:pPr>
+        <w:rPr>
+          <w:lang w:val="en-GB"/>
+        </w:rPr>
+      </w:pPr>
+      <w:r>
+        <w:rPr>
+          <w:lang w:val="en-GB"/>
+        </w:rPr>
+        <w:t>New key word to instantiate an object of a class</w:t>
+      </w:r>
+    </w:p>
+    <w:p>
+      <w:pPr>
+        <w:rPr>
+          <w:lang w:val="en-GB"/>
+        </w:rPr>
+      </w:pPr>
+      <w:r>
+        <w:rPr>
+          <w:lang w:val="en-GB"/>
+        </w:rPr>
+        <w:t xml:space="preserve">(); </w:t>
+      </w:r>
+      <w:r>
+        <w:rPr>
+          <w:lang w:val="en-GB"/>
+        </w:rPr>
+        <w:sym w:font="Wingdings" w:char="F0E0"/>
+      </w:r>
+      <w:r>
+        <w:rPr>
+          <w:lang w:val="en-GB"/>
+        </w:rPr>
+        <w:t xml:space="preserve"> parenthesis </w:t>
+      </w:r>
+    </w:p>
+    <w:p>
+      <w:pPr>
+        <w:rPr>
+          <w:lang w:val="en-GB"/>
+        </w:rPr>
+      </w:pPr>
+      <w:r>
+        <w:rPr>
+          <w:lang w:val="en-GB"/>
+        </w:rPr>
+        <w:t>Constructor - constructs an object of type Book or type List; it is optional but helpful;</w:t>
+      </w:r>
+    </w:p>
+    <w:p>
+      <w:pPr>
+        <w:pBdr>
+          <w:top w:val="single" w:sz="4" w:space="1" w:color="auto"/>
+          <w:left w:val="single" w:sz="4" w:space="4" w:color="auto"/>
+          <w:bottom w:val="single" w:sz="4" w:space="1" w:color="auto"/>
+          <w:right w:val="single" w:sz="4" w:space="4" w:color="auto"/>
+        </w:pBdr>
+        <w:rPr>
+          <w:lang w:val="en-GB"/>
+        </w:rPr>
+      </w:pPr>
+      <w:r>
+        <w:rPr>
+          <w:b/>
+          <w:bCs/>
+          <w:highlight w:val="yellow"/>
+          <w:lang w:val="en-GB"/>
+        </w:rPr>
+        <w:t>Constructor</w:t>
+      </w:r>
+      <w:r>
+        <w:rPr>
+          <w:lang w:val="en-GB"/>
+        </w:rPr>
+        <w:t xml:space="preserve"> is another method on a class which has a special convention: </w:t>
+      </w:r>
+      <w:r>
+        <w:rPr>
+          <w:b/>
+          <w:bCs/>
+          <w:highlight w:val="yellow"/>
+          <w:lang w:val="en-GB"/>
+        </w:rPr>
+        <w:t>same name of a class</w:t>
+      </w:r>
+      <w:r>
+        <w:rPr>
+          <w:lang w:val="en-GB"/>
+        </w:rPr>
+        <w:t xml:space="preserve">, </w:t>
+      </w:r>
+      <w:r>
+        <w:rPr>
+          <w:b/>
+          <w:bCs/>
+          <w:highlight w:val="yellow"/>
+          <w:lang w:val="en-GB"/>
+        </w:rPr>
+        <w:t>cannot have a return type</w:t>
+      </w:r>
+      <w:r>
+        <w:rPr>
+          <w:lang w:val="en-GB"/>
+        </w:rPr>
+        <w:t xml:space="preserve"> and inside of it we have a code which guaranteed execution each time when we use a key word </w:t>
+      </w:r>
+    </w:p>
+    <w:p>
+      <w:pPr>
+        <w:rPr>
+          <w:lang w:val="en-GB"/>
+        </w:rPr>
+      </w:pPr>
+    </w:p>
+    <w:p>
+      <w:pPr>
+        <w:pStyle w:val="Nagwek1"/>
+        <w:rPr>
+          <w:b/>
+          <w:bCs/>
+          <w:lang w:val="en-GB"/>
+        </w:rPr>
+      </w:pPr>
+      <w:r>
+        <w:rPr>
+          <w:b/>
+          <w:bCs/>
+          <w:lang w:val="en-GB"/>
+        </w:rPr>
+        <w:t>CREATING A CONSTRUCTOR:</w:t>
+      </w:r>
+    </w:p>
+    <w:p>
+      <w:pPr>
+        <w:rPr>
+          <w:lang w:val="en-GB"/>
+        </w:rPr>
+      </w:pPr>
+      <w:r>
+        <w:rPr>
+          <w:lang w:val="en-GB"/>
+        </w:rPr>
+        <w:t>this</w:t>
+      </w:r>
+      <w:r>
+        <w:rPr>
+          <w:lang w:val="en-GB"/>
+        </w:rPr>
+        <w:t xml:space="preserve">.name </w:t>
+      </w:r>
+      <w:r>
+        <w:rPr>
+          <w:lang w:val="en-GB"/>
+        </w:rPr>
+        <w:sym w:font="Wingdings" w:char="F0E0"/>
+      </w:r>
+      <w:r>
+        <w:rPr>
+          <w:lang w:val="en-GB"/>
+        </w:rPr>
+        <w:t xml:space="preserve"> self.name (Python)</w:t>
+      </w:r>
+    </w:p>
+    <w:p>
+      <w:pPr>
+        <w:rPr>
+          <w:i/>
+          <w:iCs/>
+          <w:lang w:val="en-GB"/>
+        </w:rPr>
+      </w:pPr>
+      <w:r>
+        <w:rPr>
+          <w:i/>
+          <w:iCs/>
+          <w:lang w:val="en-GB"/>
+        </w:rPr>
+        <w:t>FREE NOTES:</w:t>
+      </w:r>
+    </w:p>
+    <w:p>
+      <w:pPr>
+        <w:rPr>
+          <w:i/>
+          <w:iCs/>
+          <w:lang w:val="en-GB"/>
+        </w:rPr>
+      </w:pPr>
+      <w:r>
+        <w:rPr>
+          <w:noProof/>
+        </w:rPr>
+        <w:drawing>
+          <wp:inline distT="0" distB="0" distL="0" distR="0" wp14:anchorId="736B0BAA" wp14:editId="34B5E7D1">
+            <wp:extent cx="3190366" cy="1623060"/>
+            <wp:effectExtent l="0" t="0" r="0" b="0"/>
+            <wp:docPr id="46" name="Obraz 46"/>
+            <wp:cNvGraphicFramePr>
+              <a:graphicFrameLocks xmlns:a="http://schemas.openxmlformats.org/drawingml/2006/main" noChangeAspect="1"/>
+            </wp:cNvGraphicFramePr>
+            <a:graphic xmlns:a="http://schemas.openxmlformats.org/drawingml/2006/main">
+              <a:graphicData uri="http://schemas.openxmlformats.org/drawingml/2006/picture">
+                <pic:pic xmlns:pic="http://schemas.openxmlformats.org/drawingml/2006/picture">
+                  <pic:nvPicPr>
+                    <pic:cNvPr id="1" name=""/>
+                    <pic:cNvPicPr/>
+                  </pic:nvPicPr>
+                  <pic:blipFill>
+                    <a:blip r:embed="rId51"/>
+                    <a:stretch>
+                      <a:fillRect/>
+                    </a:stretch>
+                  </pic:blipFill>
+                  <pic:spPr>
+                    <a:xfrm>
+                      <a:off x="0" y="0"/>
+                      <a:ext cx="3212469" cy="1634305"/>
+                    </a:xfrm>
+                    <a:prstGeom prst="rect">
+                      <a:avLst/>
+                    </a:prstGeom>
+                  </pic:spPr>
+                </pic:pic>
+              </a:graphicData>
+            </a:graphic>
+          </wp:inline>
+        </w:drawing>
+      </w:r>
+    </w:p>
+    <w:p>
+      <w:pPr>
+        <w:rPr>
+          <w:lang w:val="en-GB"/>
+        </w:rPr>
+      </w:pPr>
+      <w:r>
+        <w:rPr>
+          <w:lang w:val="en-GB"/>
+        </w:rPr>
+        <w:t>book is a variable which is going to refer to an object of type Book.</w:t>
+      </w:r>
+    </w:p>
+    <w:p>
+      <w:pPr>
+        <w:rPr>
+          <w:lang w:val="en-GB"/>
+        </w:rPr>
+      </w:pPr>
+      <w:r>
+        <w:rPr>
+          <w:lang w:val="en-GB"/>
+        </w:rPr>
+        <w:lastRenderedPageBreak/>
+        <w:t xml:space="preserve">Each time when we are referring to an object Book, we have guaranteed to have an </w:t>
+      </w:r>
+      <w:proofErr w:type="spellStart"/>
+      <w:r>
+        <w:rPr>
+          <w:lang w:val="en-GB"/>
+        </w:rPr>
+        <w:t>AddGrade</w:t>
+      </w:r>
+      <w:proofErr w:type="spellEnd"/>
+      <w:r>
+        <w:rPr>
+          <w:lang w:val="en-GB"/>
+        </w:rPr>
+        <w:t xml:space="preserve"> method because that is a part of class definition Book</w:t>
+      </w:r>
+    </w:p>
+    <w:p>
+      <w:pPr>
+        <w:rPr>
+          <w:lang w:val="en-GB"/>
+        </w:rPr>
+      </w:pPr>
+      <w:r>
+        <w:rPr>
+          <w:noProof/>
+        </w:rPr>
+        <w:drawing>
+          <wp:inline distT="0" distB="0" distL="0" distR="0" wp14:anchorId="238FA73D" wp14:editId="709DD623">
+            <wp:extent cx="2009192" cy="647700"/>
+            <wp:effectExtent l="0" t="0" r="0" b="0"/>
+            <wp:docPr id="47" name="Obraz 47"/>
+            <wp:cNvGraphicFramePr>
+              <a:graphicFrameLocks xmlns:a="http://schemas.openxmlformats.org/drawingml/2006/main" noChangeAspect="1"/>
+            </wp:cNvGraphicFramePr>
+            <a:graphic xmlns:a="http://schemas.openxmlformats.org/drawingml/2006/main">
+              <a:graphicData uri="http://schemas.openxmlformats.org/drawingml/2006/picture">
+                <pic:pic xmlns:pic="http://schemas.openxmlformats.org/drawingml/2006/picture">
+                  <pic:nvPicPr>
+                    <pic:cNvPr id="1" name=""/>
+                    <pic:cNvPicPr/>
+                  </pic:nvPicPr>
+                  <pic:blipFill>
+                    <a:blip r:embed="rId52"/>
+                    <a:stretch>
+                      <a:fillRect/>
+                    </a:stretch>
+                  </pic:blipFill>
+                  <pic:spPr>
+                    <a:xfrm>
+                      <a:off x="0" y="0"/>
+                      <a:ext cx="2033134" cy="655418"/>
+                    </a:xfrm>
+                    <a:prstGeom prst="rect">
+                      <a:avLst/>
+                    </a:prstGeom>
+                  </pic:spPr>
+                </pic:pic>
+              </a:graphicData>
+            </a:graphic>
+          </wp:inline>
+        </w:drawing>
+      </w:r>
+    </w:p>
+    <w:p>
+      <w:pPr>
+        <w:rPr>
+          <w:lang w:val="en-GB"/>
+        </w:rPr>
+      </w:pPr>
+      <w:r>
+        <w:rPr>
+          <w:lang w:val="en-GB"/>
+        </w:rPr>
+        <w:t xml:space="preserve">We also know that somewhere inside of that Book, we have a list of grades </w:t>
+      </w:r>
+      <w:r>
+        <w:rPr>
+          <w:lang w:val="en-GB"/>
+        </w:rPr>
+        <w:sym w:font="Wingdings" w:char="F0E0"/>
+      </w:r>
+      <w:r>
+        <w:rPr>
+          <w:lang w:val="en-GB"/>
+        </w:rPr>
+        <w:t xml:space="preserve"> why couldn’t we just come back to that field called grades and add whatever we want into that?</w:t>
+      </w:r>
+    </w:p>
+    <w:p>
+      <w:pPr>
+        <w:rPr>
+          <w:lang w:val="en-GB"/>
+        </w:rPr>
+      </w:pPr>
+      <w:r>
+        <w:rPr>
+          <w:lang w:val="en-GB"/>
+        </w:rPr>
+        <w:t>Warning message:</w:t>
+      </w:r>
+    </w:p>
+    <w:p>
+      <w:pPr>
+        <w:rPr>
+          <w:lang w:val="en-GB"/>
+        </w:rPr>
+      </w:pPr>
+      <w:r>
+        <w:rPr>
+          <w:noProof/>
+        </w:rPr>
+        <w:drawing>
+          <wp:inline distT="0" distB="0" distL="0" distR="0" wp14:anchorId="0901D107" wp14:editId="0A66797A">
+            <wp:extent cx="4640580" cy="508970"/>
+            <wp:effectExtent l="0" t="0" r="0" b="5715"/>
+            <wp:docPr id="48" name="Obraz 48"/>
+            <wp:cNvGraphicFramePr>
+              <a:graphicFrameLocks xmlns:a="http://schemas.openxmlformats.org/drawingml/2006/main" noChangeAspect="1"/>
+            </wp:cNvGraphicFramePr>
+            <a:graphic xmlns:a="http://schemas.openxmlformats.org/drawingml/2006/main">
+              <a:graphicData uri="http://schemas.openxmlformats.org/drawingml/2006/picture">
+                <pic:pic xmlns:pic="http://schemas.openxmlformats.org/drawingml/2006/picture">
+                  <pic:nvPicPr>
+                    <pic:cNvPr id="1" name=""/>
+                    <pic:cNvPicPr/>
+                  </pic:nvPicPr>
+                  <pic:blipFill>
+                    <a:blip r:embed="rId53"/>
+                    <a:stretch>
+                      <a:fillRect/>
+                    </a:stretch>
+                  </pic:blipFill>
+                  <pic:spPr>
+                    <a:xfrm>
+                      <a:off x="0" y="0"/>
+                      <a:ext cx="4840898" cy="530940"/>
+                    </a:xfrm>
+                    <a:prstGeom prst="rect">
+                      <a:avLst/>
+                    </a:prstGeom>
+                  </pic:spPr>
+                </pic:pic>
+              </a:graphicData>
+            </a:graphic>
+          </wp:inline>
+        </w:drawing>
+      </w:r>
+    </w:p>
+    <w:p>
+      <w:pPr>
+        <w:rPr>
+          <w:lang w:val="en-GB"/>
+        </w:rPr>
+      </w:pPr>
+      <w:r>
+        <w:rPr>
+          <w:lang w:val="en-GB"/>
+        </w:rPr>
+        <w:t>protection level…</w:t>
+      </w:r>
+    </w:p>
+    <w:p>
+      <w:pPr>
+        <w:rPr>
+          <w:lang w:val="en-GB"/>
+        </w:rPr>
+      </w:pPr>
+      <w:r>
+        <w:rPr>
+          <w:b/>
+          <w:bCs/>
+          <w:highlight w:val="yellow"/>
+          <w:lang w:val="en-GB"/>
+        </w:rPr>
+        <w:t>We are building a class</w:t>
+      </w:r>
+      <w:r>
+        <w:rPr>
+          <w:lang w:val="en-GB"/>
+        </w:rPr>
+        <w:t xml:space="preserve"> to provide some abstraction and some encapsulation or we are trying to hide some complexity of that class. So again, we are coming back to an example where </w:t>
+      </w:r>
+    </w:p>
+    <w:p>
+      <w:pPr>
+        <w:rPr>
+          <w:lang w:val="en-GB"/>
+        </w:rPr>
+      </w:pPr>
+    </w:p>
+    <w:p>
+      <w:pPr>
+        <w:rPr>
+          <w:b/>
+          <w:bCs/>
+          <w:color w:val="FF0000"/>
+          <w:lang w:val="en-GB"/>
+        </w:rPr>
+      </w:pPr>
+      <w:r>
+        <w:rPr>
+          <w:b/>
+          <w:bCs/>
+          <w:color w:val="FF0000"/>
+          <w:lang w:val="en-GB"/>
+        </w:rPr>
+        <w:t>Episode: Requiring Constructor Parameter</w:t>
+      </w:r>
+      <w:r>
+        <w:rPr>
+          <w:b/>
+          <w:bCs/>
+          <w:color w:val="FF0000"/>
+          <w:lang w:val="en-GB"/>
+        </w:rPr>
+        <w:t xml:space="preserve"> </w:t>
+      </w:r>
+      <w:r>
+        <w:rPr>
+          <w:b/>
+          <w:bCs/>
+          <w:color w:val="FF0000"/>
+          <w:lang w:val="en-GB"/>
+        </w:rPr>
+        <w:sym w:font="Wingdings" w:char="F0E0"/>
+      </w:r>
+      <w:r>
+        <w:rPr>
+          <w:b/>
+          <w:bCs/>
+          <w:color w:val="FF0000"/>
+          <w:lang w:val="en-GB"/>
+        </w:rPr>
+        <w:t xml:space="preserve"> return back</w:t>
       </w:r>
     </w:p>
     <w:p>
@@ -5223,7 +7109,7 @@
 </file>
 
 <file path=word/endnotes.xml><?xml version="1.0" encoding="utf-8"?>
-<w:endnotes xmlns:wpc="http://schemas.microsoft.com/office/word/2010/wordprocessingCanvas" xmlns:cx="http://schemas.microsoft.com/office/drawing/2014/chartex" xmlns:cx1="http://schemas.microsoft.com/office/drawing/2015/9/8/chartex" xmlns:cx2="http://schemas.microsoft.com/office/drawing/2015/10/21/chartex" xmlns:cx3="http://schemas.microsoft.com/office/drawing/2016/5/9/chartex" xmlns:cx4="http://schemas.microsoft.com/office/drawing/2016/5/10/chartex" xmlns:cx5="http://schemas.microsoft.com/office/drawing/2016/5/11/chartex" xmlns:cx6="http://schemas.microsoft.com/office/drawing/2016/5/12/chartex" xmlns:cx7="http://schemas.microsoft.com/office/drawing/2016/5/13/chartex" xmlns:cx8="http://schemas.microsoft.com/office/drawing/2016/5/14/chartex" xmlns:mc="http://schemas.openxmlformats.org/markup-compatibility/2006" xmlns:aink="http://schemas.microsoft.com/office/drawing/2016/ink" xmlns:am3d="http://schemas.microsoft.com/office/drawing/2017/model3d" xmlns:o="urn:schemas-microsoft-com:office:office" xmlns:r="http://schemas.openxmlformats.org/officeDocument/2006/relationships" xmlns:m="http://schemas.openxmlformats.org/officeDocument/2006/math" xmlns:v="urn:schemas-microsoft-com:vml" xmlns:wp14="http://schemas.microsoft.com/office/word/2010/wordprocessingDrawing" xmlns:wp="http://schemas.openxmlformats.org/drawingml/2006/wordprocessingDrawing" xmlns:w10="urn:schemas-microsoft-com:office:word" xmlns:w="http://schemas.openxmlformats.org/wordprocessingml/2006/main" xmlns:w14="http://schemas.microsoft.com/office/word/2010/wordml" xmlns:w15="http://schemas.microsoft.com/office/word/2012/wordml" xmlns:w16cid="http://schemas.microsoft.com/office/word/2016/wordml/cid" xmlns:w16se="http://schemas.microsoft.com/office/word/2015/wordml/symex" xmlns:wpg="http://schemas.microsoft.com/office/word/2010/wordprocessingGroup" xmlns:wpi="http://schemas.microsoft.com/office/word/2010/wordprocessingInk" xmlns:wne="http://schemas.microsoft.com/office/word/2006/wordml" xmlns:wps="http://schemas.microsoft.com/office/word/2010/wordprocessingShape" mc:Ignorable="w14 w15 w16se w16cid wp14">
+<w:endnotes xmlns:wpc="http://schemas.microsoft.com/office/word/2010/wordprocessingCanvas" xmlns:cx="http://schemas.microsoft.com/office/drawing/2014/chartex" xmlns:cx1="http://schemas.microsoft.com/office/drawing/2015/9/8/chartex" xmlns:cx2="http://schemas.microsoft.com/office/drawing/2015/10/21/chartex" xmlns:cx3="http://schemas.microsoft.com/office/drawing/2016/5/9/chartex" xmlns:cx4="http://schemas.microsoft.com/office/drawing/2016/5/10/chartex" xmlns:cx5="http://schemas.microsoft.com/office/drawing/2016/5/11/chartex" xmlns:cx6="http://schemas.microsoft.com/office/drawing/2016/5/12/chartex" xmlns:cx7="http://schemas.microsoft.com/office/drawing/2016/5/13/chartex" xmlns:cx8="http://schemas.microsoft.com/office/drawing/2016/5/14/chartex" xmlns:mc="http://schemas.openxmlformats.org/markup-compatibility/2006" xmlns:aink="http://schemas.microsoft.com/office/drawing/2016/ink" xmlns:am3d="http://schemas.microsoft.com/office/drawing/2017/model3d" xmlns:o="urn:schemas-microsoft-com:office:office" xmlns:r="http://schemas.openxmlformats.org/officeDocument/2006/relationships" xmlns:m="http://schemas.openxmlformats.org/officeDocument/2006/math" xmlns:v="urn:schemas-microsoft-com:vml" xmlns:wp14="http://schemas.microsoft.com/office/word/2010/wordprocessingDrawing" xmlns:wp="http://schemas.openxmlformats.org/drawingml/2006/wordprocessingDrawing" xmlns:w10="urn:schemas-microsoft-com:office:word" xmlns:w="http://schemas.openxmlformats.org/wordprocessingml/2006/main" xmlns:w14="http://schemas.microsoft.com/office/word/2010/wordml" xmlns:w15="http://schemas.microsoft.com/office/word/2012/wordml" xmlns:w16cex="http://schemas.microsoft.com/office/word/2018/wordml/cex" xmlns:w16cid="http://schemas.microsoft.com/office/word/2016/wordml/cid" xmlns:w16="http://schemas.microsoft.com/office/word/2018/wordml" xmlns:w16se="http://schemas.microsoft.com/office/word/2015/wordml/symex" xmlns:wpg="http://schemas.microsoft.com/office/word/2010/wordprocessingGroup" xmlns:wpi="http://schemas.microsoft.com/office/word/2010/wordprocessingInk" xmlns:wne="http://schemas.microsoft.com/office/word/2006/wordml" xmlns:wps="http://schemas.microsoft.com/office/word/2010/wordprocessingShape" mc:Ignorable="w14 w15 w16se w16cid w16 w16cex wp14">
   <w:endnote w:type="separator" w:id="-1">
     <w:p>
       <w:pPr>
@@ -5248,7 +7134,7 @@
 </file>
 
 <file path=word/footnotes.xml><?xml version="1.0" encoding="utf-8"?>
-<w:footnotes xmlns:wpc="http://schemas.microsoft.com/office/word/2010/wordprocessingCanvas" xmlns:cx="http://schemas.microsoft.com/office/drawing/2014/chartex" xmlns:cx1="http://schemas.microsoft.com/office/drawing/2015/9/8/chartex" xmlns:cx2="http://schemas.microsoft.com/office/drawing/2015/10/21/chartex" xmlns:cx3="http://schemas.microsoft.com/office/drawing/2016/5/9/chartex" xmlns:cx4="http://schemas.microsoft.com/office/drawing/2016/5/10/chartex" xmlns:cx5="http://schemas.microsoft.com/office/drawing/2016/5/11/chartex" xmlns:cx6="http://schemas.microsoft.com/office/drawing/2016/5/12/chartex" xmlns:cx7="http://schemas.microsoft.com/office/drawing/2016/5/13/chartex" xmlns:cx8="http://schemas.microsoft.com/office/drawing/2016/5/14/chartex" xmlns:mc="http://schemas.openxmlformats.org/markup-compatibility/2006" xmlns:aink="http://schemas.microsoft.com/office/drawing/2016/ink" xmlns:am3d="http://schemas.microsoft.com/office/drawing/2017/model3d" xmlns:o="urn:schemas-microsoft-com:office:office" xmlns:r="http://schemas.openxmlformats.org/officeDocument/2006/relationships" xmlns:m="http://schemas.openxmlformats.org/officeDocument/2006/math" xmlns:v="urn:schemas-microsoft-com:vml" xmlns:wp14="http://schemas.microsoft.com/office/word/2010/wordprocessingDrawing" xmlns:wp="http://schemas.openxmlformats.org/drawingml/2006/wordprocessingDrawing" xmlns:w10="urn:schemas-microsoft-com:office:word" xmlns:w="http://schemas.openxmlformats.org/wordprocessingml/2006/main" xmlns:w14="http://schemas.microsoft.com/office/word/2010/wordml" xmlns:w15="http://schemas.microsoft.com/office/word/2012/wordml" xmlns:w16cid="http://schemas.microsoft.com/office/word/2016/wordml/cid" xmlns:w16se="http://schemas.microsoft.com/office/word/2015/wordml/symex" xmlns:wpg="http://schemas.microsoft.com/office/word/2010/wordprocessingGroup" xmlns:wpi="http://schemas.microsoft.com/office/word/2010/wordprocessingInk" xmlns:wne="http://schemas.microsoft.com/office/word/2006/wordml" xmlns:wps="http://schemas.microsoft.com/office/word/2010/wordprocessingShape" mc:Ignorable="w14 w15 w16se w16cid wp14">
+<w:footnotes xmlns:wpc="http://schemas.microsoft.com/office/word/2010/wordprocessingCanvas" xmlns:cx="http://schemas.microsoft.com/office/drawing/2014/chartex" xmlns:cx1="http://schemas.microsoft.com/office/drawing/2015/9/8/chartex" xmlns:cx2="http://schemas.microsoft.com/office/drawing/2015/10/21/chartex" xmlns:cx3="http://schemas.microsoft.com/office/drawing/2016/5/9/chartex" xmlns:cx4="http://schemas.microsoft.com/office/drawing/2016/5/10/chartex" xmlns:cx5="http://schemas.microsoft.com/office/drawing/2016/5/11/chartex" xmlns:cx6="http://schemas.microsoft.com/office/drawing/2016/5/12/chartex" xmlns:cx7="http://schemas.microsoft.com/office/drawing/2016/5/13/chartex" xmlns:cx8="http://schemas.microsoft.com/office/drawing/2016/5/14/chartex" xmlns:mc="http://schemas.openxmlformats.org/markup-compatibility/2006" xmlns:aink="http://schemas.microsoft.com/office/drawing/2016/ink" xmlns:am3d="http://schemas.microsoft.com/office/drawing/2017/model3d" xmlns:o="urn:schemas-microsoft-com:office:office" xmlns:r="http://schemas.openxmlformats.org/officeDocument/2006/relationships" xmlns:m="http://schemas.openxmlformats.org/officeDocument/2006/math" xmlns:v="urn:schemas-microsoft-com:vml" xmlns:wp14="http://schemas.microsoft.com/office/word/2010/wordprocessingDrawing" xmlns:wp="http://schemas.openxmlformats.org/drawingml/2006/wordprocessingDrawing" xmlns:w10="urn:schemas-microsoft-com:office:word" xmlns:w="http://schemas.openxmlformats.org/wordprocessingml/2006/main" xmlns:w14="http://schemas.microsoft.com/office/word/2010/wordml" xmlns:w15="http://schemas.microsoft.com/office/word/2012/wordml" xmlns:w16cex="http://schemas.microsoft.com/office/word/2018/wordml/cex" xmlns:w16cid="http://schemas.microsoft.com/office/word/2016/wordml/cid" xmlns:w16="http://schemas.microsoft.com/office/word/2018/wordml" xmlns:w16se="http://schemas.microsoft.com/office/word/2015/wordml/symex" xmlns:wpg="http://schemas.microsoft.com/office/word/2010/wordprocessingGroup" xmlns:wpi="http://schemas.microsoft.com/office/word/2010/wordprocessingInk" xmlns:wne="http://schemas.microsoft.com/office/word/2006/wordml" xmlns:wps="http://schemas.microsoft.com/office/word/2010/wordprocessingShape" mc:Ignorable="w14 w15 w16se w16cid w16 w16cex wp14">
   <w:footnote w:type="separator" w:id="-1">
     <w:p>
       <w:pPr>
@@ -5273,7 +7159,7 @@
 </file>
 
 <file path=word/numbering.xml><?xml version="1.0" encoding="utf-8"?>
-<w:numbering xmlns:wpc="http://schemas.microsoft.com/office/word/2010/wordprocessingCanvas" xmlns:cx="http://schemas.microsoft.com/office/drawing/2014/chartex" xmlns:cx1="http://schemas.microsoft.com/office/drawing/2015/9/8/chartex" xmlns:cx2="http://schemas.microsoft.com/office/drawing/2015/10/21/chartex" xmlns:cx3="http://schemas.microsoft.com/office/drawing/2016/5/9/chartex" xmlns:cx4="http://schemas.microsoft.com/office/drawing/2016/5/10/chartex" xmlns:cx5="http://schemas.microsoft.com/office/drawing/2016/5/11/chartex" xmlns:cx6="http://schemas.microsoft.com/office/drawing/2016/5/12/chartex" xmlns:cx7="http://schemas.microsoft.com/office/drawing/2016/5/13/chartex" xmlns:cx8="http://schemas.microsoft.com/office/drawing/2016/5/14/chartex" xmlns:mc="http://schemas.openxmlformats.org/markup-compatibility/2006" xmlns:aink="http://schemas.microsoft.com/office/drawing/2016/ink" xmlns:am3d="http://schemas.microsoft.com/office/drawing/2017/model3d" xmlns:o="urn:schemas-microsoft-com:office:office" xmlns:r="http://schemas.openxmlformats.org/officeDocument/2006/relationships" xmlns:m="http://schemas.openxmlformats.org/officeDocument/2006/math" xmlns:v="urn:schemas-microsoft-com:vml" xmlns:wp14="http://schemas.microsoft.com/office/word/2010/wordprocessingDrawing" xmlns:wp="http://schemas.openxmlformats.org/drawingml/2006/wordprocessingDrawing" xmlns:w10="urn:schemas-microsoft-com:office:word" xmlns:w="http://schemas.openxmlformats.org/wordprocessingml/2006/main" xmlns:w14="http://schemas.microsoft.com/office/word/2010/wordml" xmlns:w15="http://schemas.microsoft.com/office/word/2012/wordml" xmlns:w16cid="http://schemas.microsoft.com/office/word/2016/wordml/cid" xmlns:w16se="http://schemas.microsoft.com/office/word/2015/wordml/symex" xmlns:wpg="http://schemas.microsoft.com/office/word/2010/wordprocessingGroup" xmlns:wpi="http://schemas.microsoft.com/office/word/2010/wordprocessingInk" xmlns:wne="http://schemas.microsoft.com/office/word/2006/wordml" xmlns:wps="http://schemas.microsoft.com/office/word/2010/wordprocessingShape" mc:Ignorable="w14 w15 w16se w16cid wp14">
+<w:numbering xmlns:wpc="http://schemas.microsoft.com/office/word/2010/wordprocessingCanvas" xmlns:cx="http://schemas.microsoft.com/office/drawing/2014/chartex" xmlns:cx1="http://schemas.microsoft.com/office/drawing/2015/9/8/chartex" xmlns:cx2="http://schemas.microsoft.com/office/drawing/2015/10/21/chartex" xmlns:cx3="http://schemas.microsoft.com/office/drawing/2016/5/9/chartex" xmlns:cx4="http://schemas.microsoft.com/office/drawing/2016/5/10/chartex" xmlns:cx5="http://schemas.microsoft.com/office/drawing/2016/5/11/chartex" xmlns:cx6="http://schemas.microsoft.com/office/drawing/2016/5/12/chartex" xmlns:cx7="http://schemas.microsoft.com/office/drawing/2016/5/13/chartex" xmlns:cx8="http://schemas.microsoft.com/office/drawing/2016/5/14/chartex" xmlns:mc="http://schemas.openxmlformats.org/markup-compatibility/2006" xmlns:aink="http://schemas.microsoft.com/office/drawing/2016/ink" xmlns:am3d="http://schemas.microsoft.com/office/drawing/2017/model3d" xmlns:o="urn:schemas-microsoft-com:office:office" xmlns:r="http://schemas.openxmlformats.org/officeDocument/2006/relationships" xmlns:m="http://schemas.openxmlformats.org/officeDocument/2006/math" xmlns:v="urn:schemas-microsoft-com:vml" xmlns:wp14="http://schemas.microsoft.com/office/word/2010/wordprocessingDrawing" xmlns:wp="http://schemas.openxmlformats.org/drawingml/2006/wordprocessingDrawing" xmlns:w10="urn:schemas-microsoft-com:office:word" xmlns:w="http://schemas.openxmlformats.org/wordprocessingml/2006/main" xmlns:w14="http://schemas.microsoft.com/office/word/2010/wordml" xmlns:w15="http://schemas.microsoft.com/office/word/2012/wordml" xmlns:w16cex="http://schemas.microsoft.com/office/word/2018/wordml/cex" xmlns:w16cid="http://schemas.microsoft.com/office/word/2016/wordml/cid" xmlns:w16="http://schemas.microsoft.com/office/word/2018/wordml" xmlns:w16se="http://schemas.microsoft.com/office/word/2015/wordml/symex" xmlns:wpg="http://schemas.microsoft.com/office/word/2010/wordprocessingGroup" xmlns:wpi="http://schemas.microsoft.com/office/word/2010/wordprocessingInk" xmlns:wne="http://schemas.microsoft.com/office/word/2006/wordml" xmlns:wps="http://schemas.microsoft.com/office/word/2010/wordprocessingShape" mc:Ignorable="w14 w15 w16se w16cid w16 w16cex wp14">
   <w:abstractNum w:abstractNumId="0" w15:restartNumberingAfterBreak="0">
     <w:nsid w:val="0AB86A7B"/>
     <w:multiLevelType w:val="hybridMultilevel"/>
@@ -5542,6 +7428,95 @@
     </w:lvl>
   </w:abstractNum>
   <w:abstractNum w:abstractNumId="3" w15:restartNumberingAfterBreak="0">
+    <w:nsid w:val="27EA7563"/>
+    <w:multiLevelType w:val="hybridMultilevel"/>
+    <w:tmpl w:val="0F160600"/>
+    <w:lvl w:ilvl="0" w:tplc="0415000F">
+      <w:start w:val="1"/>
+      <w:numFmt w:val="decimal"/>
+      <w:lvlText w:val="%1."/>
+      <w:lvlJc w:val="left"/>
+      <w:pPr>
+        <w:ind w:left="720" w:hanging="360"/>
+      </w:pPr>
+      <w:rPr>
+        <w:rFonts w:hint="default"/>
+      </w:rPr>
+    </w:lvl>
+    <w:lvl w:ilvl="1" w:tplc="04150019" w:tentative="1">
+      <w:start w:val="1"/>
+      <w:numFmt w:val="lowerLetter"/>
+      <w:lvlText w:val="%2."/>
+      <w:lvlJc w:val="left"/>
+      <w:pPr>
+        <w:ind w:left="1440" w:hanging="360"/>
+      </w:pPr>
+    </w:lvl>
+    <w:lvl w:ilvl="2" w:tplc="0415001B" w:tentative="1">
+      <w:start w:val="1"/>
+      <w:numFmt w:val="lowerRoman"/>
+      <w:lvlText w:val="%3."/>
+      <w:lvlJc w:val="right"/>
+      <w:pPr>
+        <w:ind w:left="2160" w:hanging="180"/>
+      </w:pPr>
+    </w:lvl>
+    <w:lvl w:ilvl="3" w:tplc="0415000F" w:tentative="1">
+      <w:start w:val="1"/>
+      <w:numFmt w:val="decimal"/>
+      <w:lvlText w:val="%4."/>
+      <w:lvlJc w:val="left"/>
+      <w:pPr>
+        <w:ind w:left="2880" w:hanging="360"/>
+      </w:pPr>
+    </w:lvl>
+    <w:lvl w:ilvl="4" w:tplc="04150019" w:tentative="1">
+      <w:start w:val="1"/>
+      <w:numFmt w:val="lowerLetter"/>
+      <w:lvlText w:val="%5."/>
+      <w:lvlJc w:val="left"/>
+      <w:pPr>
+        <w:ind w:left="3600" w:hanging="360"/>
+      </w:pPr>
+    </w:lvl>
+    <w:lvl w:ilvl="5" w:tplc="0415001B" w:tentative="1">
+      <w:start w:val="1"/>
+      <w:numFmt w:val="lowerRoman"/>
+      <w:lvlText w:val="%6."/>
+      <w:lvlJc w:val="right"/>
+      <w:pPr>
+        <w:ind w:left="4320" w:hanging="180"/>
+      </w:pPr>
+    </w:lvl>
+    <w:lvl w:ilvl="6" w:tplc="0415000F" w:tentative="1">
+      <w:start w:val="1"/>
+      <w:numFmt w:val="decimal"/>
+      <w:lvlText w:val="%7."/>
+      <w:lvlJc w:val="left"/>
+      <w:pPr>
+        <w:ind w:left="5040" w:hanging="360"/>
+      </w:pPr>
+    </w:lvl>
+    <w:lvl w:ilvl="7" w:tplc="04150019" w:tentative="1">
+      <w:start w:val="1"/>
+      <w:numFmt w:val="lowerLetter"/>
+      <w:lvlText w:val="%8."/>
+      <w:lvlJc w:val="left"/>
+      <w:pPr>
+        <w:ind w:left="5760" w:hanging="360"/>
+      </w:pPr>
+    </w:lvl>
+    <w:lvl w:ilvl="8" w:tplc="0415001B" w:tentative="1">
+      <w:start w:val="1"/>
+      <w:numFmt w:val="lowerRoman"/>
+      <w:lvlText w:val="%9."/>
+      <w:lvlJc w:val="right"/>
+      <w:pPr>
+        <w:ind w:left="6480" w:hanging="180"/>
+      </w:pPr>
+    </w:lvl>
+  </w:abstractNum>
+  <w:abstractNum w:abstractNumId="4" w15:restartNumberingAfterBreak="0">
     <w:nsid w:val="2D6A66BE"/>
     <w:multiLevelType w:val="hybridMultilevel"/>
     <w:tmpl w:val="139817F6"/>
@@ -5630,7 +7605,7 @@
       </w:pPr>
     </w:lvl>
   </w:abstractNum>
-  <w:abstractNum w:abstractNumId="4" w15:restartNumberingAfterBreak="0">
+  <w:abstractNum w:abstractNumId="5" w15:restartNumberingAfterBreak="0">
     <w:nsid w:val="458C3DF6"/>
     <w:multiLevelType w:val="hybridMultilevel"/>
     <w:tmpl w:val="617C4BE6"/>
@@ -5719,7 +7694,7 @@
       </w:pPr>
     </w:lvl>
   </w:abstractNum>
-  <w:abstractNum w:abstractNumId="5" w15:restartNumberingAfterBreak="0">
+  <w:abstractNum w:abstractNumId="6" w15:restartNumberingAfterBreak="0">
     <w:nsid w:val="489244CA"/>
     <w:multiLevelType w:val="hybridMultilevel"/>
     <w:tmpl w:val="686ED314"/>
@@ -5808,7 +7783,96 @@
       </w:pPr>
     </w:lvl>
   </w:abstractNum>
-  <w:abstractNum w:abstractNumId="6" w15:restartNumberingAfterBreak="0">
+  <w:abstractNum w:abstractNumId="7" w15:restartNumberingAfterBreak="0">
+    <w:nsid w:val="4A5E2DDA"/>
+    <w:multiLevelType w:val="hybridMultilevel"/>
+    <w:tmpl w:val="CE58C4C6"/>
+    <w:lvl w:ilvl="0" w:tplc="4EDE2006">
+      <w:start w:val="1"/>
+      <w:numFmt w:val="lowerRoman"/>
+      <w:lvlText w:val="%1)"/>
+      <w:lvlJc w:val="left"/>
+      <w:pPr>
+        <w:ind w:left="1080" w:hanging="720"/>
+      </w:pPr>
+      <w:rPr>
+        <w:rFonts w:hint="default"/>
+      </w:rPr>
+    </w:lvl>
+    <w:lvl w:ilvl="1" w:tplc="04150019" w:tentative="1">
+      <w:start w:val="1"/>
+      <w:numFmt w:val="lowerLetter"/>
+      <w:lvlText w:val="%2."/>
+      <w:lvlJc w:val="left"/>
+      <w:pPr>
+        <w:ind w:left="1440" w:hanging="360"/>
+      </w:pPr>
+    </w:lvl>
+    <w:lvl w:ilvl="2" w:tplc="0415001B" w:tentative="1">
+      <w:start w:val="1"/>
+      <w:numFmt w:val="lowerRoman"/>
+      <w:lvlText w:val="%3."/>
+      <w:lvlJc w:val="right"/>
+      <w:pPr>
+        <w:ind w:left="2160" w:hanging="180"/>
+      </w:pPr>
+    </w:lvl>
+    <w:lvl w:ilvl="3" w:tplc="0415000F" w:tentative="1">
+      <w:start w:val="1"/>
+      <w:numFmt w:val="decimal"/>
+      <w:lvlText w:val="%4."/>
+      <w:lvlJc w:val="left"/>
+      <w:pPr>
+        <w:ind w:left="2880" w:hanging="360"/>
+      </w:pPr>
+    </w:lvl>
+    <w:lvl w:ilvl="4" w:tplc="04150019" w:tentative="1">
+      <w:start w:val="1"/>
+      <w:numFmt w:val="lowerLetter"/>
+      <w:lvlText w:val="%5."/>
+      <w:lvlJc w:val="left"/>
+      <w:pPr>
+        <w:ind w:left="3600" w:hanging="360"/>
+      </w:pPr>
+    </w:lvl>
+    <w:lvl w:ilvl="5" w:tplc="0415001B" w:tentative="1">
+      <w:start w:val="1"/>
+      <w:numFmt w:val="lowerRoman"/>
+      <w:lvlText w:val="%6."/>
+      <w:lvlJc w:val="right"/>
+      <w:pPr>
+        <w:ind w:left="4320" w:hanging="180"/>
+      </w:pPr>
+    </w:lvl>
+    <w:lvl w:ilvl="6" w:tplc="0415000F" w:tentative="1">
+      <w:start w:val="1"/>
+      <w:numFmt w:val="decimal"/>
+      <w:lvlText w:val="%7."/>
+      <w:lvlJc w:val="left"/>
+      <w:pPr>
+        <w:ind w:left="5040" w:hanging="360"/>
+      </w:pPr>
+    </w:lvl>
+    <w:lvl w:ilvl="7" w:tplc="04150019" w:tentative="1">
+      <w:start w:val="1"/>
+      <w:numFmt w:val="lowerLetter"/>
+      <w:lvlText w:val="%8."/>
+      <w:lvlJc w:val="left"/>
+      <w:pPr>
+        <w:ind w:left="5760" w:hanging="360"/>
+      </w:pPr>
+    </w:lvl>
+    <w:lvl w:ilvl="8" w:tplc="0415001B" w:tentative="1">
+      <w:start w:val="1"/>
+      <w:numFmt w:val="lowerRoman"/>
+      <w:lvlText w:val="%9."/>
+      <w:lvlJc w:val="right"/>
+      <w:pPr>
+        <w:ind w:left="6480" w:hanging="180"/>
+      </w:pPr>
+    </w:lvl>
+  </w:abstractNum>
+  <w:abstractNum w:abstractNumId="8" w15:restartNumberingAfterBreak="0">
     <w:nsid w:val="5BFE76C1"/>
     <w:multiLevelType w:val="hybridMultilevel"/>
     <w:tmpl w:val="C36A70B4"/>
@@ -5897,7 +7961,96 @@
       </w:pPr>
     </w:lvl>
   </w:abstractNum>
-  <w:abstractNum w:abstractNumId="7" w15:restartNumberingAfterBreak="0">
+  <w:abstractNum w:abstractNumId="9" w15:restartNumberingAfterBreak="0">
+    <w:nsid w:val="678E0520"/>
+    <w:multiLevelType w:val="hybridMultilevel"/>
+    <w:tmpl w:val="7F567AF0"/>
+    <w:lvl w:ilvl="0" w:tplc="B5448694">
+      <w:start w:val="1"/>
+      <w:numFmt w:val="lowerRoman"/>
+      <w:lvlText w:val="%1)"/>
+      <w:lvlJc w:val="left"/>
+      <w:pPr>
+        <w:ind w:left="1080" w:hanging="720"/>
+      </w:pPr>
+      <w:rPr>
+        <w:rFonts w:hint="default"/>
+      </w:rPr>
+    </w:lvl>
+    <w:lvl w:ilvl="1" w:tplc="04150019" w:tentative="1">
+      <w:start w:val="1"/>
+      <w:numFmt w:val="lowerLetter"/>
+      <w:lvlText w:val="%2."/>
+      <w:lvlJc w:val="left"/>
+      <w:pPr>
+        <w:ind w:left="1440" w:hanging="360"/>
+      </w:pPr>
+    </w:lvl>
+    <w:lvl w:ilvl="2" w:tplc="0415001B" w:tentative="1">
+      <w:start w:val="1"/>
+      <w:numFmt w:val="lowerRoman"/>
+      <w:lvlText w:val="%3."/>
+      <w:lvlJc w:val="right"/>
+      <w:pPr>
+        <w:ind w:left="2160" w:hanging="180"/>
+      </w:pPr>
+    </w:lvl>
+    <w:lvl w:ilvl="3" w:tplc="0415000F" w:tentative="1">
+      <w:start w:val="1"/>
+      <w:numFmt w:val="decimal"/>
+      <w:lvlText w:val="%4."/>
+      <w:lvlJc w:val="left"/>
+      <w:pPr>
+        <w:ind w:left="2880" w:hanging="360"/>
+      </w:pPr>
+    </w:lvl>
+    <w:lvl w:ilvl="4" w:tplc="04150019" w:tentative="1">
+      <w:start w:val="1"/>
+      <w:numFmt w:val="lowerLetter"/>
+      <w:lvlText w:val="%5."/>
+      <w:lvlJc w:val="left"/>
+      <w:pPr>
+        <w:ind w:left="3600" w:hanging="360"/>
+      </w:pPr>
+    </w:lvl>
+    <w:lvl w:ilvl="5" w:tplc="0415001B" w:tentative="1">
+      <w:start w:val="1"/>
+      <w:numFmt w:val="lowerRoman"/>
+      <w:lvlText w:val="%6."/>
+      <w:lvlJc w:val="right"/>
+      <w:pPr>
+        <w:ind w:left="4320" w:hanging="180"/>
+      </w:pPr>
+    </w:lvl>
+    <w:lvl w:ilvl="6" w:tplc="0415000F" w:tentative="1">
+      <w:start w:val="1"/>
+      <w:numFmt w:val="decimal"/>
+      <w:lvlText w:val="%7."/>
+      <w:lvlJc w:val="left"/>
+      <w:pPr>
+        <w:ind w:left="5040" w:hanging="360"/>
+      </w:pPr>
+    </w:lvl>
+    <w:lvl w:ilvl="7" w:tplc="04150019" w:tentative="1">
+      <w:start w:val="1"/>
+      <w:numFmt w:val="lowerLetter"/>
+      <w:lvlText w:val="%8."/>
+      <w:lvlJc w:val="left"/>
+      <w:pPr>
+        <w:ind w:left="5760" w:hanging="360"/>
+      </w:pPr>
+    </w:lvl>
+    <w:lvl w:ilvl="8" w:tplc="0415001B" w:tentative="1">
+      <w:start w:val="1"/>
+      <w:numFmt w:val="lowerRoman"/>
+      <w:lvlText w:val="%9."/>
+      <w:lvlJc w:val="right"/>
+      <w:pPr>
+        <w:ind w:left="6480" w:hanging="180"/>
+      </w:pPr>
+    </w:lvl>
+  </w:abstractNum>
+  <w:abstractNum w:abstractNumId="10" w15:restartNumberingAfterBreak="0">
     <w:nsid w:val="69E40BE8"/>
     <w:multiLevelType w:val="hybridMultilevel"/>
     <w:tmpl w:val="F8A43984"/>
@@ -5986,7 +8139,7 @@
       </w:pPr>
     </w:lvl>
   </w:abstractNum>
-  <w:abstractNum w:abstractNumId="8" w15:restartNumberingAfterBreak="0">
+  <w:abstractNum w:abstractNumId="11" w15:restartNumberingAfterBreak="0">
     <w:nsid w:val="6F0D0D67"/>
     <w:multiLevelType w:val="hybridMultilevel"/>
     <w:tmpl w:val="02D28D38"/>
@@ -6076,37 +8229,46 @@
     </w:lvl>
   </w:abstractNum>
   <w:num w:numId="1">
-    <w:abstractNumId w:val="5"/>
+    <w:abstractNumId w:val="6"/>
   </w:num>
   <w:num w:numId="2">
     <w:abstractNumId w:val="2"/>
   </w:num>
   <w:num w:numId="3">
+    <w:abstractNumId w:val="5"/>
+  </w:num>
+  <w:num w:numId="4">
     <w:abstractNumId w:val="4"/>
   </w:num>
-  <w:num w:numId="4">
-    <w:abstractNumId w:val="3"/>
-  </w:num>
   <w:num w:numId="5">
-    <w:abstractNumId w:val="7"/>
+    <w:abstractNumId w:val="10"/>
   </w:num>
   <w:num w:numId="6">
-    <w:abstractNumId w:val="6"/>
+    <w:abstractNumId w:val="8"/>
   </w:num>
   <w:num w:numId="7">
     <w:abstractNumId w:val="0"/>
   </w:num>
   <w:num w:numId="8">
-    <w:abstractNumId w:val="8"/>
+    <w:abstractNumId w:val="11"/>
   </w:num>
   <w:num w:numId="9">
     <w:abstractNumId w:val="1"/>
+  </w:num>
+  <w:num w:numId="10">
+    <w:abstractNumId w:val="3"/>
+  </w:num>
+  <w:num w:numId="11">
+    <w:abstractNumId w:val="9"/>
+  </w:num>
+  <w:num w:numId="12">
+    <w:abstractNumId w:val="7"/>
   </w:num>
 </w:numbering>
 </file>
 
 <file path=word/styles.xml><?xml version="1.0" encoding="utf-8"?>
-<w:styles xmlns:mc="http://schemas.openxmlformats.org/markup-compatibility/2006" xmlns:r="http://schemas.openxmlformats.org/officeDocument/2006/relationships" xmlns:w="http://schemas.openxmlformats.org/wordprocessingml/2006/main" xmlns:w14="http://schemas.microsoft.com/office/word/2010/wordml" xmlns:w15="http://schemas.microsoft.com/office/word/2012/wordml" xmlns:w16cid="http://schemas.microsoft.com/office/word/2016/wordml/cid" xmlns:w16se="http://schemas.microsoft.com/office/word/2015/wordml/symex" mc:Ignorable="w14 w15 w16se w16cid">
+<w:styles xmlns:mc="http://schemas.openxmlformats.org/markup-compatibility/2006" xmlns:r="http://schemas.openxmlformats.org/officeDocument/2006/relationships" xmlns:w="http://schemas.openxmlformats.org/wordprocessingml/2006/main" xmlns:w14="http://schemas.microsoft.com/office/word/2010/wordml" xmlns:w15="http://schemas.microsoft.com/office/word/2012/wordml" xmlns:w16cex="http://schemas.microsoft.com/office/word/2018/wordml/cex" xmlns:w16cid="http://schemas.microsoft.com/office/word/2016/wordml/cid" xmlns:w16="http://schemas.microsoft.com/office/word/2018/wordml" xmlns:w16se="http://schemas.microsoft.com/office/word/2015/wordml/symex" mc:Ignorable="w14 w15 w16se w16cid w16 w16cex">
   <w:docDefaults>
     <w:rPrDefault>
       <w:rPr>

</xml_diff>